<commit_message>
arreglar formato de tabla de costos azure
</commit_message>
<xml_diff>
--- a/Ejercicio Práctico.docx
+++ b/Ejercicio Práctico.docx
@@ -192,7 +192,7 @@
           <w:lang w:val="es-EC"/>
         </w:rPr>
         <w:pict w14:anchorId="154909E8">
-          <v:rect id="_x0000_i1067" style="width:0;height:1.5pt" o:hralign="center" o:hrstd="t" o:hr="t" fillcolor="#a0a0a0" stroked="f"/>
+          <v:rect id="_x0000_i1025" style="width:0;height:1.5pt" o:hralign="center" o:hrstd="t" o:hr="t" fillcolor="#a0a0a0" stroked="f"/>
         </w:pict>
       </w:r>
     </w:p>
@@ -471,7 +471,7 @@
           <w:lang w:val="es-EC"/>
         </w:rPr>
         <w:pict w14:anchorId="69ABBC0E">
-          <v:rect id="_x0000_i1044" style="width:0;height:1.5pt" o:hralign="center" o:hrstd="t" o:hr="t" fillcolor="#a0a0a0" stroked="f"/>
+          <v:rect id="_x0000_i1026" style="width:0;height:1.5pt" o:hralign="center" o:hrstd="t" o:hr="t" fillcolor="#a0a0a0" stroked="f"/>
         </w:pict>
       </w:r>
     </w:p>
@@ -620,7 +620,7 @@
         </w:rPr>
         <w:lastRenderedPageBreak/>
         <w:pict w14:anchorId="7C5A509B">
-          <v:rect id="_x0000_i1045" style="width:0;height:1.5pt" o:hralign="center" o:hrstd="t" o:hr="t" fillcolor="#a0a0a0" stroked="f"/>
+          <v:rect id="_x0000_i1027" style="width:0;height:1.5pt" o:hralign="center" o:hrstd="t" o:hr="t" fillcolor="#a0a0a0" stroked="f"/>
         </w:pict>
       </w:r>
     </w:p>
@@ -933,7 +933,6 @@
         <w:t>¡Éxitos!</w:t>
       </w:r>
     </w:p>
-    <w:p/>
     <w:sectPr>
       <w:pgSz w:w="12240" w:h="15840"/>
       <w:pgMar w:top="1440" w:right="1440" w:bottom="1440" w:left="1440" w:header="708" w:footer="708" w:gutter="0"/>
@@ -947,6 +946,304 @@
 <file path=word/numbering.xml><?xml version="1.0" encoding="utf-8"?>
 <w:numbering xmlns:wpc="http://schemas.microsoft.com/office/word/2010/wordprocessingCanvas" xmlns:cx="http://schemas.microsoft.com/office/drawing/2014/chartex" xmlns:cx1="http://schemas.microsoft.com/office/drawing/2015/9/8/chartex" xmlns:cx2="http://schemas.microsoft.com/office/drawing/2015/10/21/chartex" xmlns:cx3="http://schemas.microsoft.com/office/drawing/2016/5/9/chartex" xmlns:cx4="http://schemas.microsoft.com/office/drawing/2016/5/10/chartex" xmlns:cx5="http://schemas.microsoft.com/office/drawing/2016/5/11/chartex" xmlns:cx6="http://schemas.microsoft.com/office/drawing/2016/5/12/chartex" xmlns:cx7="http://schemas.microsoft.com/office/drawing/2016/5/13/chartex" xmlns:cx8="http://schemas.microsoft.com/office/drawing/2016/5/14/chartex" xmlns:mc="http://schemas.openxmlformats.org/markup-compatibility/2006" xmlns:aink="http://schemas.microsoft.com/office/drawing/2016/ink" xmlns:am3d="http://schemas.microsoft.com/office/drawing/2017/model3d" xmlns:o="urn:schemas-microsoft-com:office:office" xmlns:oel="http://schemas.microsoft.com/office/2019/extlst" xmlns:r="http://schemas.openxmlformats.org/officeDocument/2006/relationships" xmlns:m="http://schemas.openxmlformats.org/officeDocument/2006/math" xmlns:v="urn:schemas-microsoft-com:vml" xmlns:wp14="http://schemas.microsoft.com/office/word/2010/wordprocessingDrawing" xmlns:wp="http://schemas.openxmlformats.org/drawingml/2006/wordprocessingDrawing" xmlns:w10="urn:schemas-microsoft-com:office:word" xmlns:w="http://schemas.openxmlformats.org/wordprocessingml/2006/main" xmlns:w14="http://schemas.microsoft.com/office/word/2010/wordml" xmlns:w15="http://schemas.microsoft.com/office/word/2012/wordml" xmlns:w16cex="http://schemas.microsoft.com/office/word/2018/wordml/cex" xmlns:w16cid="http://schemas.microsoft.com/office/word/2016/wordml/cid" xmlns:w16="http://schemas.microsoft.com/office/word/2018/wordml" xmlns:w16du="http://schemas.microsoft.com/office/word/2023/wordml/word16du" xmlns:w16sdtdh="http://schemas.microsoft.com/office/word/2020/wordml/sdtdatahash" xmlns:w16sdtfl="http://schemas.microsoft.com/office/word/2024/wordml/sdtformatlock" xmlns:w16se="http://schemas.microsoft.com/office/word/2015/wordml/symex" xmlns:wpg="http://schemas.microsoft.com/office/word/2010/wordprocessingGroup" xmlns:wpi="http://schemas.microsoft.com/office/word/2010/wordprocessingInk" xmlns:wne="http://schemas.microsoft.com/office/word/2006/wordml" xmlns:wps="http://schemas.microsoft.com/office/word/2010/wordprocessingShape" mc:Ignorable="w14 w15 w16se w16cid w16 w16cex w16sdtdh w16sdtfl w16du wp14">
   <w:abstractNum w:abstractNumId="0" w15:restartNumberingAfterBreak="0">
+    <w:nsid w:val="0657604B"/>
+    <w:multiLevelType w:val="multilevel"/>
+    <w:tmpl w:val="EA30B0B8"/>
+    <w:lvl w:ilvl="0">
+      <w:start w:val="1"/>
+      <w:numFmt w:val="bullet"/>
+      <w:lvlText w:val=""/>
+      <w:lvlJc w:val="left"/>
+      <w:pPr>
+        <w:tabs>
+          <w:tab w:val="num" w:pos="720"/>
+        </w:tabs>
+        <w:ind w:left="720" w:hanging="360"/>
+      </w:pPr>
+      <w:rPr>
+        <w:rFonts w:ascii="Symbol" w:hAnsi="Symbol" w:hint="default"/>
+        <w:sz w:val="20"/>
+      </w:rPr>
+    </w:lvl>
+    <w:lvl w:ilvl="1" w:tentative="1">
+      <w:start w:val="1"/>
+      <w:numFmt w:val="bullet"/>
+      <w:lvlText w:val="o"/>
+      <w:lvlJc w:val="left"/>
+      <w:pPr>
+        <w:tabs>
+          <w:tab w:val="num" w:pos="1440"/>
+        </w:tabs>
+        <w:ind w:left="1440" w:hanging="360"/>
+      </w:pPr>
+      <w:rPr>
+        <w:rFonts w:ascii="Courier New" w:hAnsi="Courier New" w:hint="default"/>
+        <w:sz w:val="20"/>
+      </w:rPr>
+    </w:lvl>
+    <w:lvl w:ilvl="2" w:tentative="1">
+      <w:start w:val="1"/>
+      <w:numFmt w:val="bullet"/>
+      <w:lvlText w:val=""/>
+      <w:lvlJc w:val="left"/>
+      <w:pPr>
+        <w:tabs>
+          <w:tab w:val="num" w:pos="2160"/>
+        </w:tabs>
+        <w:ind w:left="2160" w:hanging="360"/>
+      </w:pPr>
+      <w:rPr>
+        <w:rFonts w:ascii="Wingdings" w:hAnsi="Wingdings" w:hint="default"/>
+        <w:sz w:val="20"/>
+      </w:rPr>
+    </w:lvl>
+    <w:lvl w:ilvl="3" w:tentative="1">
+      <w:start w:val="1"/>
+      <w:numFmt w:val="bullet"/>
+      <w:lvlText w:val=""/>
+      <w:lvlJc w:val="left"/>
+      <w:pPr>
+        <w:tabs>
+          <w:tab w:val="num" w:pos="2880"/>
+        </w:tabs>
+        <w:ind w:left="2880" w:hanging="360"/>
+      </w:pPr>
+      <w:rPr>
+        <w:rFonts w:ascii="Wingdings" w:hAnsi="Wingdings" w:hint="default"/>
+        <w:sz w:val="20"/>
+      </w:rPr>
+    </w:lvl>
+    <w:lvl w:ilvl="4" w:tentative="1">
+      <w:start w:val="1"/>
+      <w:numFmt w:val="bullet"/>
+      <w:lvlText w:val=""/>
+      <w:lvlJc w:val="left"/>
+      <w:pPr>
+        <w:tabs>
+          <w:tab w:val="num" w:pos="3600"/>
+        </w:tabs>
+        <w:ind w:left="3600" w:hanging="360"/>
+      </w:pPr>
+      <w:rPr>
+        <w:rFonts w:ascii="Wingdings" w:hAnsi="Wingdings" w:hint="default"/>
+        <w:sz w:val="20"/>
+      </w:rPr>
+    </w:lvl>
+    <w:lvl w:ilvl="5" w:tentative="1">
+      <w:start w:val="1"/>
+      <w:numFmt w:val="bullet"/>
+      <w:lvlText w:val=""/>
+      <w:lvlJc w:val="left"/>
+      <w:pPr>
+        <w:tabs>
+          <w:tab w:val="num" w:pos="4320"/>
+        </w:tabs>
+        <w:ind w:left="4320" w:hanging="360"/>
+      </w:pPr>
+      <w:rPr>
+        <w:rFonts w:ascii="Wingdings" w:hAnsi="Wingdings" w:hint="default"/>
+        <w:sz w:val="20"/>
+      </w:rPr>
+    </w:lvl>
+    <w:lvl w:ilvl="6" w:tentative="1">
+      <w:start w:val="1"/>
+      <w:numFmt w:val="bullet"/>
+      <w:lvlText w:val=""/>
+      <w:lvlJc w:val="left"/>
+      <w:pPr>
+        <w:tabs>
+          <w:tab w:val="num" w:pos="5040"/>
+        </w:tabs>
+        <w:ind w:left="5040" w:hanging="360"/>
+      </w:pPr>
+      <w:rPr>
+        <w:rFonts w:ascii="Wingdings" w:hAnsi="Wingdings" w:hint="default"/>
+        <w:sz w:val="20"/>
+      </w:rPr>
+    </w:lvl>
+    <w:lvl w:ilvl="7" w:tentative="1">
+      <w:start w:val="1"/>
+      <w:numFmt w:val="bullet"/>
+      <w:lvlText w:val=""/>
+      <w:lvlJc w:val="left"/>
+      <w:pPr>
+        <w:tabs>
+          <w:tab w:val="num" w:pos="5760"/>
+        </w:tabs>
+        <w:ind w:left="5760" w:hanging="360"/>
+      </w:pPr>
+      <w:rPr>
+        <w:rFonts w:ascii="Wingdings" w:hAnsi="Wingdings" w:hint="default"/>
+        <w:sz w:val="20"/>
+      </w:rPr>
+    </w:lvl>
+    <w:lvl w:ilvl="8" w:tentative="1">
+      <w:start w:val="1"/>
+      <w:numFmt w:val="bullet"/>
+      <w:lvlText w:val=""/>
+      <w:lvlJc w:val="left"/>
+      <w:pPr>
+        <w:tabs>
+          <w:tab w:val="num" w:pos="6480"/>
+        </w:tabs>
+        <w:ind w:left="6480" w:hanging="360"/>
+      </w:pPr>
+      <w:rPr>
+        <w:rFonts w:ascii="Wingdings" w:hAnsi="Wingdings" w:hint="default"/>
+        <w:sz w:val="20"/>
+      </w:rPr>
+    </w:lvl>
+  </w:abstractNum>
+  <w:abstractNum w:abstractNumId="1" w15:restartNumberingAfterBreak="0">
+    <w:nsid w:val="09CC051F"/>
+    <w:multiLevelType w:val="multilevel"/>
+    <w:tmpl w:val="47367382"/>
+    <w:lvl w:ilvl="0">
+      <w:start w:val="1"/>
+      <w:numFmt w:val="bullet"/>
+      <w:lvlText w:val=""/>
+      <w:lvlJc w:val="left"/>
+      <w:pPr>
+        <w:tabs>
+          <w:tab w:val="num" w:pos="720"/>
+        </w:tabs>
+        <w:ind w:left="720" w:hanging="360"/>
+      </w:pPr>
+      <w:rPr>
+        <w:rFonts w:ascii="Symbol" w:hAnsi="Symbol" w:hint="default"/>
+        <w:sz w:val="20"/>
+      </w:rPr>
+    </w:lvl>
+    <w:lvl w:ilvl="1" w:tentative="1">
+      <w:start w:val="1"/>
+      <w:numFmt w:val="bullet"/>
+      <w:lvlText w:val="o"/>
+      <w:lvlJc w:val="left"/>
+      <w:pPr>
+        <w:tabs>
+          <w:tab w:val="num" w:pos="1440"/>
+        </w:tabs>
+        <w:ind w:left="1440" w:hanging="360"/>
+      </w:pPr>
+      <w:rPr>
+        <w:rFonts w:ascii="Courier New" w:hAnsi="Courier New" w:hint="default"/>
+        <w:sz w:val="20"/>
+      </w:rPr>
+    </w:lvl>
+    <w:lvl w:ilvl="2" w:tentative="1">
+      <w:start w:val="1"/>
+      <w:numFmt w:val="bullet"/>
+      <w:lvlText w:val=""/>
+      <w:lvlJc w:val="left"/>
+      <w:pPr>
+        <w:tabs>
+          <w:tab w:val="num" w:pos="2160"/>
+        </w:tabs>
+        <w:ind w:left="2160" w:hanging="360"/>
+      </w:pPr>
+      <w:rPr>
+        <w:rFonts w:ascii="Wingdings" w:hAnsi="Wingdings" w:hint="default"/>
+        <w:sz w:val="20"/>
+      </w:rPr>
+    </w:lvl>
+    <w:lvl w:ilvl="3" w:tentative="1">
+      <w:start w:val="1"/>
+      <w:numFmt w:val="bullet"/>
+      <w:lvlText w:val=""/>
+      <w:lvlJc w:val="left"/>
+      <w:pPr>
+        <w:tabs>
+          <w:tab w:val="num" w:pos="2880"/>
+        </w:tabs>
+        <w:ind w:left="2880" w:hanging="360"/>
+      </w:pPr>
+      <w:rPr>
+        <w:rFonts w:ascii="Wingdings" w:hAnsi="Wingdings" w:hint="default"/>
+        <w:sz w:val="20"/>
+      </w:rPr>
+    </w:lvl>
+    <w:lvl w:ilvl="4" w:tentative="1">
+      <w:start w:val="1"/>
+      <w:numFmt w:val="bullet"/>
+      <w:lvlText w:val=""/>
+      <w:lvlJc w:val="left"/>
+      <w:pPr>
+        <w:tabs>
+          <w:tab w:val="num" w:pos="3600"/>
+        </w:tabs>
+        <w:ind w:left="3600" w:hanging="360"/>
+      </w:pPr>
+      <w:rPr>
+        <w:rFonts w:ascii="Wingdings" w:hAnsi="Wingdings" w:hint="default"/>
+        <w:sz w:val="20"/>
+      </w:rPr>
+    </w:lvl>
+    <w:lvl w:ilvl="5" w:tentative="1">
+      <w:start w:val="1"/>
+      <w:numFmt w:val="bullet"/>
+      <w:lvlText w:val=""/>
+      <w:lvlJc w:val="left"/>
+      <w:pPr>
+        <w:tabs>
+          <w:tab w:val="num" w:pos="4320"/>
+        </w:tabs>
+        <w:ind w:left="4320" w:hanging="360"/>
+      </w:pPr>
+      <w:rPr>
+        <w:rFonts w:ascii="Wingdings" w:hAnsi="Wingdings" w:hint="default"/>
+        <w:sz w:val="20"/>
+      </w:rPr>
+    </w:lvl>
+    <w:lvl w:ilvl="6" w:tentative="1">
+      <w:start w:val="1"/>
+      <w:numFmt w:val="bullet"/>
+      <w:lvlText w:val=""/>
+      <w:lvlJc w:val="left"/>
+      <w:pPr>
+        <w:tabs>
+          <w:tab w:val="num" w:pos="5040"/>
+        </w:tabs>
+        <w:ind w:left="5040" w:hanging="360"/>
+      </w:pPr>
+      <w:rPr>
+        <w:rFonts w:ascii="Wingdings" w:hAnsi="Wingdings" w:hint="default"/>
+        <w:sz w:val="20"/>
+      </w:rPr>
+    </w:lvl>
+    <w:lvl w:ilvl="7" w:tentative="1">
+      <w:start w:val="1"/>
+      <w:numFmt w:val="bullet"/>
+      <w:lvlText w:val=""/>
+      <w:lvlJc w:val="left"/>
+      <w:pPr>
+        <w:tabs>
+          <w:tab w:val="num" w:pos="5760"/>
+        </w:tabs>
+        <w:ind w:left="5760" w:hanging="360"/>
+      </w:pPr>
+      <w:rPr>
+        <w:rFonts w:ascii="Wingdings" w:hAnsi="Wingdings" w:hint="default"/>
+        <w:sz w:val="20"/>
+      </w:rPr>
+    </w:lvl>
+    <w:lvl w:ilvl="8" w:tentative="1">
+      <w:start w:val="1"/>
+      <w:numFmt w:val="bullet"/>
+      <w:lvlText w:val=""/>
+      <w:lvlJc w:val="left"/>
+      <w:pPr>
+        <w:tabs>
+          <w:tab w:val="num" w:pos="6480"/>
+        </w:tabs>
+        <w:ind w:left="6480" w:hanging="360"/>
+      </w:pPr>
+      <w:rPr>
+        <w:rFonts w:ascii="Wingdings" w:hAnsi="Wingdings" w:hint="default"/>
+        <w:sz w:val="20"/>
+      </w:rPr>
+    </w:lvl>
+  </w:abstractNum>
+  <w:abstractNum w:abstractNumId="2" w15:restartNumberingAfterBreak="0">
     <w:nsid w:val="0CA25C70"/>
     <w:multiLevelType w:val="hybridMultilevel"/>
     <w:tmpl w:val="911C40E2"/>
@@ -1058,7 +1355,910 @@
       </w:rPr>
     </w:lvl>
   </w:abstractNum>
-  <w:abstractNum w:abstractNumId="1" w15:restartNumberingAfterBreak="0">
+  <w:abstractNum w:abstractNumId="3" w15:restartNumberingAfterBreak="0">
+    <w:nsid w:val="12EB65B7"/>
+    <w:multiLevelType w:val="multilevel"/>
+    <w:tmpl w:val="EF90FD3E"/>
+    <w:lvl w:ilvl="0">
+      <w:start w:val="1"/>
+      <w:numFmt w:val="decimal"/>
+      <w:lvlText w:val="%1."/>
+      <w:lvlJc w:val="left"/>
+      <w:pPr>
+        <w:tabs>
+          <w:tab w:val="num" w:pos="720"/>
+        </w:tabs>
+        <w:ind w:left="720" w:hanging="360"/>
+      </w:pPr>
+    </w:lvl>
+    <w:lvl w:ilvl="1">
+      <w:start w:val="1"/>
+      <w:numFmt w:val="bullet"/>
+      <w:lvlText w:val="o"/>
+      <w:lvlJc w:val="left"/>
+      <w:pPr>
+        <w:tabs>
+          <w:tab w:val="num" w:pos="1440"/>
+        </w:tabs>
+        <w:ind w:left="1440" w:hanging="360"/>
+      </w:pPr>
+      <w:rPr>
+        <w:rFonts w:ascii="Courier New" w:hAnsi="Courier New" w:hint="default"/>
+        <w:sz w:val="20"/>
+      </w:rPr>
+    </w:lvl>
+    <w:lvl w:ilvl="2" w:tentative="1">
+      <w:start w:val="1"/>
+      <w:numFmt w:val="decimal"/>
+      <w:lvlText w:val="%3."/>
+      <w:lvlJc w:val="left"/>
+      <w:pPr>
+        <w:tabs>
+          <w:tab w:val="num" w:pos="2160"/>
+        </w:tabs>
+        <w:ind w:left="2160" w:hanging="360"/>
+      </w:pPr>
+    </w:lvl>
+    <w:lvl w:ilvl="3" w:tentative="1">
+      <w:start w:val="1"/>
+      <w:numFmt w:val="decimal"/>
+      <w:lvlText w:val="%4."/>
+      <w:lvlJc w:val="left"/>
+      <w:pPr>
+        <w:tabs>
+          <w:tab w:val="num" w:pos="2880"/>
+        </w:tabs>
+        <w:ind w:left="2880" w:hanging="360"/>
+      </w:pPr>
+    </w:lvl>
+    <w:lvl w:ilvl="4" w:tentative="1">
+      <w:start w:val="1"/>
+      <w:numFmt w:val="decimal"/>
+      <w:lvlText w:val="%5."/>
+      <w:lvlJc w:val="left"/>
+      <w:pPr>
+        <w:tabs>
+          <w:tab w:val="num" w:pos="3600"/>
+        </w:tabs>
+        <w:ind w:left="3600" w:hanging="360"/>
+      </w:pPr>
+    </w:lvl>
+    <w:lvl w:ilvl="5" w:tentative="1">
+      <w:start w:val="1"/>
+      <w:numFmt w:val="decimal"/>
+      <w:lvlText w:val="%6."/>
+      <w:lvlJc w:val="left"/>
+      <w:pPr>
+        <w:tabs>
+          <w:tab w:val="num" w:pos="4320"/>
+        </w:tabs>
+        <w:ind w:left="4320" w:hanging="360"/>
+      </w:pPr>
+    </w:lvl>
+    <w:lvl w:ilvl="6" w:tentative="1">
+      <w:start w:val="1"/>
+      <w:numFmt w:val="decimal"/>
+      <w:lvlText w:val="%7."/>
+      <w:lvlJc w:val="left"/>
+      <w:pPr>
+        <w:tabs>
+          <w:tab w:val="num" w:pos="5040"/>
+        </w:tabs>
+        <w:ind w:left="5040" w:hanging="360"/>
+      </w:pPr>
+    </w:lvl>
+    <w:lvl w:ilvl="7" w:tentative="1">
+      <w:start w:val="1"/>
+      <w:numFmt w:val="decimal"/>
+      <w:lvlText w:val="%8."/>
+      <w:lvlJc w:val="left"/>
+      <w:pPr>
+        <w:tabs>
+          <w:tab w:val="num" w:pos="5760"/>
+        </w:tabs>
+        <w:ind w:left="5760" w:hanging="360"/>
+      </w:pPr>
+    </w:lvl>
+    <w:lvl w:ilvl="8" w:tentative="1">
+      <w:start w:val="1"/>
+      <w:numFmt w:val="decimal"/>
+      <w:lvlText w:val="%9."/>
+      <w:lvlJc w:val="left"/>
+      <w:pPr>
+        <w:tabs>
+          <w:tab w:val="num" w:pos="6480"/>
+        </w:tabs>
+        <w:ind w:left="6480" w:hanging="360"/>
+      </w:pPr>
+    </w:lvl>
+  </w:abstractNum>
+  <w:abstractNum w:abstractNumId="4" w15:restartNumberingAfterBreak="0">
+    <w:nsid w:val="131132E9"/>
+    <w:multiLevelType w:val="multilevel"/>
+    <w:tmpl w:val="B99C22F2"/>
+    <w:lvl w:ilvl="0">
+      <w:start w:val="1"/>
+      <w:numFmt w:val="bullet"/>
+      <w:lvlText w:val=""/>
+      <w:lvlJc w:val="left"/>
+      <w:pPr>
+        <w:tabs>
+          <w:tab w:val="num" w:pos="720"/>
+        </w:tabs>
+        <w:ind w:left="720" w:hanging="360"/>
+      </w:pPr>
+      <w:rPr>
+        <w:rFonts w:ascii="Symbol" w:hAnsi="Symbol" w:hint="default"/>
+        <w:sz w:val="20"/>
+      </w:rPr>
+    </w:lvl>
+    <w:lvl w:ilvl="1" w:tentative="1">
+      <w:start w:val="1"/>
+      <w:numFmt w:val="bullet"/>
+      <w:lvlText w:val="o"/>
+      <w:lvlJc w:val="left"/>
+      <w:pPr>
+        <w:tabs>
+          <w:tab w:val="num" w:pos="1440"/>
+        </w:tabs>
+        <w:ind w:left="1440" w:hanging="360"/>
+      </w:pPr>
+      <w:rPr>
+        <w:rFonts w:ascii="Courier New" w:hAnsi="Courier New" w:hint="default"/>
+        <w:sz w:val="20"/>
+      </w:rPr>
+    </w:lvl>
+    <w:lvl w:ilvl="2" w:tentative="1">
+      <w:start w:val="1"/>
+      <w:numFmt w:val="bullet"/>
+      <w:lvlText w:val=""/>
+      <w:lvlJc w:val="left"/>
+      <w:pPr>
+        <w:tabs>
+          <w:tab w:val="num" w:pos="2160"/>
+        </w:tabs>
+        <w:ind w:left="2160" w:hanging="360"/>
+      </w:pPr>
+      <w:rPr>
+        <w:rFonts w:ascii="Wingdings" w:hAnsi="Wingdings" w:hint="default"/>
+        <w:sz w:val="20"/>
+      </w:rPr>
+    </w:lvl>
+    <w:lvl w:ilvl="3" w:tentative="1">
+      <w:start w:val="1"/>
+      <w:numFmt w:val="bullet"/>
+      <w:lvlText w:val=""/>
+      <w:lvlJc w:val="left"/>
+      <w:pPr>
+        <w:tabs>
+          <w:tab w:val="num" w:pos="2880"/>
+        </w:tabs>
+        <w:ind w:left="2880" w:hanging="360"/>
+      </w:pPr>
+      <w:rPr>
+        <w:rFonts w:ascii="Wingdings" w:hAnsi="Wingdings" w:hint="default"/>
+        <w:sz w:val="20"/>
+      </w:rPr>
+    </w:lvl>
+    <w:lvl w:ilvl="4" w:tentative="1">
+      <w:start w:val="1"/>
+      <w:numFmt w:val="bullet"/>
+      <w:lvlText w:val=""/>
+      <w:lvlJc w:val="left"/>
+      <w:pPr>
+        <w:tabs>
+          <w:tab w:val="num" w:pos="3600"/>
+        </w:tabs>
+        <w:ind w:left="3600" w:hanging="360"/>
+      </w:pPr>
+      <w:rPr>
+        <w:rFonts w:ascii="Wingdings" w:hAnsi="Wingdings" w:hint="default"/>
+        <w:sz w:val="20"/>
+      </w:rPr>
+    </w:lvl>
+    <w:lvl w:ilvl="5" w:tentative="1">
+      <w:start w:val="1"/>
+      <w:numFmt w:val="bullet"/>
+      <w:lvlText w:val=""/>
+      <w:lvlJc w:val="left"/>
+      <w:pPr>
+        <w:tabs>
+          <w:tab w:val="num" w:pos="4320"/>
+        </w:tabs>
+        <w:ind w:left="4320" w:hanging="360"/>
+      </w:pPr>
+      <w:rPr>
+        <w:rFonts w:ascii="Wingdings" w:hAnsi="Wingdings" w:hint="default"/>
+        <w:sz w:val="20"/>
+      </w:rPr>
+    </w:lvl>
+    <w:lvl w:ilvl="6" w:tentative="1">
+      <w:start w:val="1"/>
+      <w:numFmt w:val="bullet"/>
+      <w:lvlText w:val=""/>
+      <w:lvlJc w:val="left"/>
+      <w:pPr>
+        <w:tabs>
+          <w:tab w:val="num" w:pos="5040"/>
+        </w:tabs>
+        <w:ind w:left="5040" w:hanging="360"/>
+      </w:pPr>
+      <w:rPr>
+        <w:rFonts w:ascii="Wingdings" w:hAnsi="Wingdings" w:hint="default"/>
+        <w:sz w:val="20"/>
+      </w:rPr>
+    </w:lvl>
+    <w:lvl w:ilvl="7" w:tentative="1">
+      <w:start w:val="1"/>
+      <w:numFmt w:val="bullet"/>
+      <w:lvlText w:val=""/>
+      <w:lvlJc w:val="left"/>
+      <w:pPr>
+        <w:tabs>
+          <w:tab w:val="num" w:pos="5760"/>
+        </w:tabs>
+        <w:ind w:left="5760" w:hanging="360"/>
+      </w:pPr>
+      <w:rPr>
+        <w:rFonts w:ascii="Wingdings" w:hAnsi="Wingdings" w:hint="default"/>
+        <w:sz w:val="20"/>
+      </w:rPr>
+    </w:lvl>
+    <w:lvl w:ilvl="8" w:tentative="1">
+      <w:start w:val="1"/>
+      <w:numFmt w:val="bullet"/>
+      <w:lvlText w:val=""/>
+      <w:lvlJc w:val="left"/>
+      <w:pPr>
+        <w:tabs>
+          <w:tab w:val="num" w:pos="6480"/>
+        </w:tabs>
+        <w:ind w:left="6480" w:hanging="360"/>
+      </w:pPr>
+      <w:rPr>
+        <w:rFonts w:ascii="Wingdings" w:hAnsi="Wingdings" w:hint="default"/>
+        <w:sz w:val="20"/>
+      </w:rPr>
+    </w:lvl>
+  </w:abstractNum>
+  <w:abstractNum w:abstractNumId="5" w15:restartNumberingAfterBreak="0">
+    <w:nsid w:val="17247DA9"/>
+    <w:multiLevelType w:val="multilevel"/>
+    <w:tmpl w:val="252EBDEC"/>
+    <w:lvl w:ilvl="0">
+      <w:start w:val="1"/>
+      <w:numFmt w:val="bullet"/>
+      <w:lvlText w:val=""/>
+      <w:lvlJc w:val="left"/>
+      <w:pPr>
+        <w:tabs>
+          <w:tab w:val="num" w:pos="720"/>
+        </w:tabs>
+        <w:ind w:left="720" w:hanging="360"/>
+      </w:pPr>
+      <w:rPr>
+        <w:rFonts w:ascii="Symbol" w:hAnsi="Symbol" w:hint="default"/>
+        <w:sz w:val="20"/>
+      </w:rPr>
+    </w:lvl>
+    <w:lvl w:ilvl="1" w:tentative="1">
+      <w:start w:val="1"/>
+      <w:numFmt w:val="bullet"/>
+      <w:lvlText w:val="o"/>
+      <w:lvlJc w:val="left"/>
+      <w:pPr>
+        <w:tabs>
+          <w:tab w:val="num" w:pos="1440"/>
+        </w:tabs>
+        <w:ind w:left="1440" w:hanging="360"/>
+      </w:pPr>
+      <w:rPr>
+        <w:rFonts w:ascii="Courier New" w:hAnsi="Courier New" w:hint="default"/>
+        <w:sz w:val="20"/>
+      </w:rPr>
+    </w:lvl>
+    <w:lvl w:ilvl="2" w:tentative="1">
+      <w:start w:val="1"/>
+      <w:numFmt w:val="bullet"/>
+      <w:lvlText w:val=""/>
+      <w:lvlJc w:val="left"/>
+      <w:pPr>
+        <w:tabs>
+          <w:tab w:val="num" w:pos="2160"/>
+        </w:tabs>
+        <w:ind w:left="2160" w:hanging="360"/>
+      </w:pPr>
+      <w:rPr>
+        <w:rFonts w:ascii="Wingdings" w:hAnsi="Wingdings" w:hint="default"/>
+        <w:sz w:val="20"/>
+      </w:rPr>
+    </w:lvl>
+    <w:lvl w:ilvl="3" w:tentative="1">
+      <w:start w:val="1"/>
+      <w:numFmt w:val="bullet"/>
+      <w:lvlText w:val=""/>
+      <w:lvlJc w:val="left"/>
+      <w:pPr>
+        <w:tabs>
+          <w:tab w:val="num" w:pos="2880"/>
+        </w:tabs>
+        <w:ind w:left="2880" w:hanging="360"/>
+      </w:pPr>
+      <w:rPr>
+        <w:rFonts w:ascii="Wingdings" w:hAnsi="Wingdings" w:hint="default"/>
+        <w:sz w:val="20"/>
+      </w:rPr>
+    </w:lvl>
+    <w:lvl w:ilvl="4" w:tentative="1">
+      <w:start w:val="1"/>
+      <w:numFmt w:val="bullet"/>
+      <w:lvlText w:val=""/>
+      <w:lvlJc w:val="left"/>
+      <w:pPr>
+        <w:tabs>
+          <w:tab w:val="num" w:pos="3600"/>
+        </w:tabs>
+        <w:ind w:left="3600" w:hanging="360"/>
+      </w:pPr>
+      <w:rPr>
+        <w:rFonts w:ascii="Wingdings" w:hAnsi="Wingdings" w:hint="default"/>
+        <w:sz w:val="20"/>
+      </w:rPr>
+    </w:lvl>
+    <w:lvl w:ilvl="5" w:tentative="1">
+      <w:start w:val="1"/>
+      <w:numFmt w:val="bullet"/>
+      <w:lvlText w:val=""/>
+      <w:lvlJc w:val="left"/>
+      <w:pPr>
+        <w:tabs>
+          <w:tab w:val="num" w:pos="4320"/>
+        </w:tabs>
+        <w:ind w:left="4320" w:hanging="360"/>
+      </w:pPr>
+      <w:rPr>
+        <w:rFonts w:ascii="Wingdings" w:hAnsi="Wingdings" w:hint="default"/>
+        <w:sz w:val="20"/>
+      </w:rPr>
+    </w:lvl>
+    <w:lvl w:ilvl="6" w:tentative="1">
+      <w:start w:val="1"/>
+      <w:numFmt w:val="bullet"/>
+      <w:lvlText w:val=""/>
+      <w:lvlJc w:val="left"/>
+      <w:pPr>
+        <w:tabs>
+          <w:tab w:val="num" w:pos="5040"/>
+        </w:tabs>
+        <w:ind w:left="5040" w:hanging="360"/>
+      </w:pPr>
+      <w:rPr>
+        <w:rFonts w:ascii="Wingdings" w:hAnsi="Wingdings" w:hint="default"/>
+        <w:sz w:val="20"/>
+      </w:rPr>
+    </w:lvl>
+    <w:lvl w:ilvl="7" w:tentative="1">
+      <w:start w:val="1"/>
+      <w:numFmt w:val="bullet"/>
+      <w:lvlText w:val=""/>
+      <w:lvlJc w:val="left"/>
+      <w:pPr>
+        <w:tabs>
+          <w:tab w:val="num" w:pos="5760"/>
+        </w:tabs>
+        <w:ind w:left="5760" w:hanging="360"/>
+      </w:pPr>
+      <w:rPr>
+        <w:rFonts w:ascii="Wingdings" w:hAnsi="Wingdings" w:hint="default"/>
+        <w:sz w:val="20"/>
+      </w:rPr>
+    </w:lvl>
+    <w:lvl w:ilvl="8" w:tentative="1">
+      <w:start w:val="1"/>
+      <w:numFmt w:val="bullet"/>
+      <w:lvlText w:val=""/>
+      <w:lvlJc w:val="left"/>
+      <w:pPr>
+        <w:tabs>
+          <w:tab w:val="num" w:pos="6480"/>
+        </w:tabs>
+        <w:ind w:left="6480" w:hanging="360"/>
+      </w:pPr>
+      <w:rPr>
+        <w:rFonts w:ascii="Wingdings" w:hAnsi="Wingdings" w:hint="default"/>
+        <w:sz w:val="20"/>
+      </w:rPr>
+    </w:lvl>
+  </w:abstractNum>
+  <w:abstractNum w:abstractNumId="6" w15:restartNumberingAfterBreak="0">
+    <w:nsid w:val="1B026155"/>
+    <w:multiLevelType w:val="multilevel"/>
+    <w:tmpl w:val="944E1B9E"/>
+    <w:lvl w:ilvl="0">
+      <w:start w:val="14"/>
+      <w:numFmt w:val="decimal"/>
+      <w:lvlText w:val="%1."/>
+      <w:lvlJc w:val="left"/>
+      <w:pPr>
+        <w:tabs>
+          <w:tab w:val="num" w:pos="720"/>
+        </w:tabs>
+        <w:ind w:left="720" w:hanging="360"/>
+      </w:pPr>
+    </w:lvl>
+    <w:lvl w:ilvl="1" w:tentative="1">
+      <w:start w:val="1"/>
+      <w:numFmt w:val="decimal"/>
+      <w:lvlText w:val="%2."/>
+      <w:lvlJc w:val="left"/>
+      <w:pPr>
+        <w:tabs>
+          <w:tab w:val="num" w:pos="1440"/>
+        </w:tabs>
+        <w:ind w:left="1440" w:hanging="360"/>
+      </w:pPr>
+    </w:lvl>
+    <w:lvl w:ilvl="2" w:tentative="1">
+      <w:start w:val="1"/>
+      <w:numFmt w:val="decimal"/>
+      <w:lvlText w:val="%3."/>
+      <w:lvlJc w:val="left"/>
+      <w:pPr>
+        <w:tabs>
+          <w:tab w:val="num" w:pos="2160"/>
+        </w:tabs>
+        <w:ind w:left="2160" w:hanging="360"/>
+      </w:pPr>
+    </w:lvl>
+    <w:lvl w:ilvl="3" w:tentative="1">
+      <w:start w:val="1"/>
+      <w:numFmt w:val="decimal"/>
+      <w:lvlText w:val="%4."/>
+      <w:lvlJc w:val="left"/>
+      <w:pPr>
+        <w:tabs>
+          <w:tab w:val="num" w:pos="2880"/>
+        </w:tabs>
+        <w:ind w:left="2880" w:hanging="360"/>
+      </w:pPr>
+    </w:lvl>
+    <w:lvl w:ilvl="4" w:tentative="1">
+      <w:start w:val="1"/>
+      <w:numFmt w:val="decimal"/>
+      <w:lvlText w:val="%5."/>
+      <w:lvlJc w:val="left"/>
+      <w:pPr>
+        <w:tabs>
+          <w:tab w:val="num" w:pos="3600"/>
+        </w:tabs>
+        <w:ind w:left="3600" w:hanging="360"/>
+      </w:pPr>
+    </w:lvl>
+    <w:lvl w:ilvl="5" w:tentative="1">
+      <w:start w:val="1"/>
+      <w:numFmt w:val="decimal"/>
+      <w:lvlText w:val="%6."/>
+      <w:lvlJc w:val="left"/>
+      <w:pPr>
+        <w:tabs>
+          <w:tab w:val="num" w:pos="4320"/>
+        </w:tabs>
+        <w:ind w:left="4320" w:hanging="360"/>
+      </w:pPr>
+    </w:lvl>
+    <w:lvl w:ilvl="6" w:tentative="1">
+      <w:start w:val="1"/>
+      <w:numFmt w:val="decimal"/>
+      <w:lvlText w:val="%7."/>
+      <w:lvlJc w:val="left"/>
+      <w:pPr>
+        <w:tabs>
+          <w:tab w:val="num" w:pos="5040"/>
+        </w:tabs>
+        <w:ind w:left="5040" w:hanging="360"/>
+      </w:pPr>
+    </w:lvl>
+    <w:lvl w:ilvl="7" w:tentative="1">
+      <w:start w:val="1"/>
+      <w:numFmt w:val="decimal"/>
+      <w:lvlText w:val="%8."/>
+      <w:lvlJc w:val="left"/>
+      <w:pPr>
+        <w:tabs>
+          <w:tab w:val="num" w:pos="5760"/>
+        </w:tabs>
+        <w:ind w:left="5760" w:hanging="360"/>
+      </w:pPr>
+    </w:lvl>
+    <w:lvl w:ilvl="8" w:tentative="1">
+      <w:start w:val="1"/>
+      <w:numFmt w:val="decimal"/>
+      <w:lvlText w:val="%9."/>
+      <w:lvlJc w:val="left"/>
+      <w:pPr>
+        <w:tabs>
+          <w:tab w:val="num" w:pos="6480"/>
+        </w:tabs>
+        <w:ind w:left="6480" w:hanging="360"/>
+      </w:pPr>
+    </w:lvl>
+  </w:abstractNum>
+  <w:abstractNum w:abstractNumId="7" w15:restartNumberingAfterBreak="0">
+    <w:nsid w:val="1B9B4349"/>
+    <w:multiLevelType w:val="multilevel"/>
+    <w:tmpl w:val="231C65C6"/>
+    <w:lvl w:ilvl="0">
+      <w:start w:val="1"/>
+      <w:numFmt w:val="decimal"/>
+      <w:lvlText w:val="%1."/>
+      <w:lvlJc w:val="left"/>
+      <w:pPr>
+        <w:tabs>
+          <w:tab w:val="num" w:pos="720"/>
+        </w:tabs>
+        <w:ind w:left="720" w:hanging="360"/>
+      </w:pPr>
+    </w:lvl>
+    <w:lvl w:ilvl="1" w:tentative="1">
+      <w:start w:val="1"/>
+      <w:numFmt w:val="decimal"/>
+      <w:lvlText w:val="%2."/>
+      <w:lvlJc w:val="left"/>
+      <w:pPr>
+        <w:tabs>
+          <w:tab w:val="num" w:pos="1440"/>
+        </w:tabs>
+        <w:ind w:left="1440" w:hanging="360"/>
+      </w:pPr>
+    </w:lvl>
+    <w:lvl w:ilvl="2" w:tentative="1">
+      <w:start w:val="1"/>
+      <w:numFmt w:val="decimal"/>
+      <w:lvlText w:val="%3."/>
+      <w:lvlJc w:val="left"/>
+      <w:pPr>
+        <w:tabs>
+          <w:tab w:val="num" w:pos="2160"/>
+        </w:tabs>
+        <w:ind w:left="2160" w:hanging="360"/>
+      </w:pPr>
+    </w:lvl>
+    <w:lvl w:ilvl="3" w:tentative="1">
+      <w:start w:val="1"/>
+      <w:numFmt w:val="decimal"/>
+      <w:lvlText w:val="%4."/>
+      <w:lvlJc w:val="left"/>
+      <w:pPr>
+        <w:tabs>
+          <w:tab w:val="num" w:pos="2880"/>
+        </w:tabs>
+        <w:ind w:left="2880" w:hanging="360"/>
+      </w:pPr>
+    </w:lvl>
+    <w:lvl w:ilvl="4" w:tentative="1">
+      <w:start w:val="1"/>
+      <w:numFmt w:val="decimal"/>
+      <w:lvlText w:val="%5."/>
+      <w:lvlJc w:val="left"/>
+      <w:pPr>
+        <w:tabs>
+          <w:tab w:val="num" w:pos="3600"/>
+        </w:tabs>
+        <w:ind w:left="3600" w:hanging="360"/>
+      </w:pPr>
+    </w:lvl>
+    <w:lvl w:ilvl="5" w:tentative="1">
+      <w:start w:val="1"/>
+      <w:numFmt w:val="decimal"/>
+      <w:lvlText w:val="%6."/>
+      <w:lvlJc w:val="left"/>
+      <w:pPr>
+        <w:tabs>
+          <w:tab w:val="num" w:pos="4320"/>
+        </w:tabs>
+        <w:ind w:left="4320" w:hanging="360"/>
+      </w:pPr>
+    </w:lvl>
+    <w:lvl w:ilvl="6" w:tentative="1">
+      <w:start w:val="1"/>
+      <w:numFmt w:val="decimal"/>
+      <w:lvlText w:val="%7."/>
+      <w:lvlJc w:val="left"/>
+      <w:pPr>
+        <w:tabs>
+          <w:tab w:val="num" w:pos="5040"/>
+        </w:tabs>
+        <w:ind w:left="5040" w:hanging="360"/>
+      </w:pPr>
+    </w:lvl>
+    <w:lvl w:ilvl="7" w:tentative="1">
+      <w:start w:val="1"/>
+      <w:numFmt w:val="decimal"/>
+      <w:lvlText w:val="%8."/>
+      <w:lvlJc w:val="left"/>
+      <w:pPr>
+        <w:tabs>
+          <w:tab w:val="num" w:pos="5760"/>
+        </w:tabs>
+        <w:ind w:left="5760" w:hanging="360"/>
+      </w:pPr>
+    </w:lvl>
+    <w:lvl w:ilvl="8" w:tentative="1">
+      <w:start w:val="1"/>
+      <w:numFmt w:val="decimal"/>
+      <w:lvlText w:val="%9."/>
+      <w:lvlJc w:val="left"/>
+      <w:pPr>
+        <w:tabs>
+          <w:tab w:val="num" w:pos="6480"/>
+        </w:tabs>
+        <w:ind w:left="6480" w:hanging="360"/>
+      </w:pPr>
+    </w:lvl>
+  </w:abstractNum>
+  <w:abstractNum w:abstractNumId="8" w15:restartNumberingAfterBreak="0">
+    <w:nsid w:val="23C86811"/>
+    <w:multiLevelType w:val="multilevel"/>
+    <w:tmpl w:val="3F12E724"/>
+    <w:lvl w:ilvl="0">
+      <w:start w:val="1"/>
+      <w:numFmt w:val="bullet"/>
+      <w:lvlText w:val=""/>
+      <w:lvlJc w:val="left"/>
+      <w:pPr>
+        <w:tabs>
+          <w:tab w:val="num" w:pos="720"/>
+        </w:tabs>
+        <w:ind w:left="720" w:hanging="360"/>
+      </w:pPr>
+      <w:rPr>
+        <w:rFonts w:ascii="Symbol" w:hAnsi="Symbol" w:hint="default"/>
+        <w:sz w:val="20"/>
+      </w:rPr>
+    </w:lvl>
+    <w:lvl w:ilvl="1" w:tentative="1">
+      <w:start w:val="1"/>
+      <w:numFmt w:val="bullet"/>
+      <w:lvlText w:val="o"/>
+      <w:lvlJc w:val="left"/>
+      <w:pPr>
+        <w:tabs>
+          <w:tab w:val="num" w:pos="1440"/>
+        </w:tabs>
+        <w:ind w:left="1440" w:hanging="360"/>
+      </w:pPr>
+      <w:rPr>
+        <w:rFonts w:ascii="Courier New" w:hAnsi="Courier New" w:hint="default"/>
+        <w:sz w:val="20"/>
+      </w:rPr>
+    </w:lvl>
+    <w:lvl w:ilvl="2" w:tentative="1">
+      <w:start w:val="1"/>
+      <w:numFmt w:val="bullet"/>
+      <w:lvlText w:val=""/>
+      <w:lvlJc w:val="left"/>
+      <w:pPr>
+        <w:tabs>
+          <w:tab w:val="num" w:pos="2160"/>
+        </w:tabs>
+        <w:ind w:left="2160" w:hanging="360"/>
+      </w:pPr>
+      <w:rPr>
+        <w:rFonts w:ascii="Wingdings" w:hAnsi="Wingdings" w:hint="default"/>
+        <w:sz w:val="20"/>
+      </w:rPr>
+    </w:lvl>
+    <w:lvl w:ilvl="3" w:tentative="1">
+      <w:start w:val="1"/>
+      <w:numFmt w:val="bullet"/>
+      <w:lvlText w:val=""/>
+      <w:lvlJc w:val="left"/>
+      <w:pPr>
+        <w:tabs>
+          <w:tab w:val="num" w:pos="2880"/>
+        </w:tabs>
+        <w:ind w:left="2880" w:hanging="360"/>
+      </w:pPr>
+      <w:rPr>
+        <w:rFonts w:ascii="Wingdings" w:hAnsi="Wingdings" w:hint="default"/>
+        <w:sz w:val="20"/>
+      </w:rPr>
+    </w:lvl>
+    <w:lvl w:ilvl="4" w:tentative="1">
+      <w:start w:val="1"/>
+      <w:numFmt w:val="bullet"/>
+      <w:lvlText w:val=""/>
+      <w:lvlJc w:val="left"/>
+      <w:pPr>
+        <w:tabs>
+          <w:tab w:val="num" w:pos="3600"/>
+        </w:tabs>
+        <w:ind w:left="3600" w:hanging="360"/>
+      </w:pPr>
+      <w:rPr>
+        <w:rFonts w:ascii="Wingdings" w:hAnsi="Wingdings" w:hint="default"/>
+        <w:sz w:val="20"/>
+      </w:rPr>
+    </w:lvl>
+    <w:lvl w:ilvl="5" w:tentative="1">
+      <w:start w:val="1"/>
+      <w:numFmt w:val="bullet"/>
+      <w:lvlText w:val=""/>
+      <w:lvlJc w:val="left"/>
+      <w:pPr>
+        <w:tabs>
+          <w:tab w:val="num" w:pos="4320"/>
+        </w:tabs>
+        <w:ind w:left="4320" w:hanging="360"/>
+      </w:pPr>
+      <w:rPr>
+        <w:rFonts w:ascii="Wingdings" w:hAnsi="Wingdings" w:hint="default"/>
+        <w:sz w:val="20"/>
+      </w:rPr>
+    </w:lvl>
+    <w:lvl w:ilvl="6" w:tentative="1">
+      <w:start w:val="1"/>
+      <w:numFmt w:val="bullet"/>
+      <w:lvlText w:val=""/>
+      <w:lvlJc w:val="left"/>
+      <w:pPr>
+        <w:tabs>
+          <w:tab w:val="num" w:pos="5040"/>
+        </w:tabs>
+        <w:ind w:left="5040" w:hanging="360"/>
+      </w:pPr>
+      <w:rPr>
+        <w:rFonts w:ascii="Wingdings" w:hAnsi="Wingdings" w:hint="default"/>
+        <w:sz w:val="20"/>
+      </w:rPr>
+    </w:lvl>
+    <w:lvl w:ilvl="7" w:tentative="1">
+      <w:start w:val="1"/>
+      <w:numFmt w:val="bullet"/>
+      <w:lvlText w:val=""/>
+      <w:lvlJc w:val="left"/>
+      <w:pPr>
+        <w:tabs>
+          <w:tab w:val="num" w:pos="5760"/>
+        </w:tabs>
+        <w:ind w:left="5760" w:hanging="360"/>
+      </w:pPr>
+      <w:rPr>
+        <w:rFonts w:ascii="Wingdings" w:hAnsi="Wingdings" w:hint="default"/>
+        <w:sz w:val="20"/>
+      </w:rPr>
+    </w:lvl>
+    <w:lvl w:ilvl="8" w:tentative="1">
+      <w:start w:val="1"/>
+      <w:numFmt w:val="bullet"/>
+      <w:lvlText w:val=""/>
+      <w:lvlJc w:val="left"/>
+      <w:pPr>
+        <w:tabs>
+          <w:tab w:val="num" w:pos="6480"/>
+        </w:tabs>
+        <w:ind w:left="6480" w:hanging="360"/>
+      </w:pPr>
+      <w:rPr>
+        <w:rFonts w:ascii="Wingdings" w:hAnsi="Wingdings" w:hint="default"/>
+        <w:sz w:val="20"/>
+      </w:rPr>
+    </w:lvl>
+  </w:abstractNum>
+  <w:abstractNum w:abstractNumId="9" w15:restartNumberingAfterBreak="0">
+    <w:nsid w:val="24B2001F"/>
+    <w:multiLevelType w:val="multilevel"/>
+    <w:tmpl w:val="B53E9A10"/>
+    <w:lvl w:ilvl="0">
+      <w:start w:val="20"/>
+      <w:numFmt w:val="decimal"/>
+      <w:lvlText w:val="%1."/>
+      <w:lvlJc w:val="left"/>
+      <w:pPr>
+        <w:tabs>
+          <w:tab w:val="num" w:pos="720"/>
+        </w:tabs>
+        <w:ind w:left="720" w:hanging="360"/>
+      </w:pPr>
+    </w:lvl>
+    <w:lvl w:ilvl="1" w:tentative="1">
+      <w:start w:val="1"/>
+      <w:numFmt w:val="decimal"/>
+      <w:lvlText w:val="%2."/>
+      <w:lvlJc w:val="left"/>
+      <w:pPr>
+        <w:tabs>
+          <w:tab w:val="num" w:pos="1440"/>
+        </w:tabs>
+        <w:ind w:left="1440" w:hanging="360"/>
+      </w:pPr>
+    </w:lvl>
+    <w:lvl w:ilvl="2" w:tentative="1">
+      <w:start w:val="1"/>
+      <w:numFmt w:val="decimal"/>
+      <w:lvlText w:val="%3."/>
+      <w:lvlJc w:val="left"/>
+      <w:pPr>
+        <w:tabs>
+          <w:tab w:val="num" w:pos="2160"/>
+        </w:tabs>
+        <w:ind w:left="2160" w:hanging="360"/>
+      </w:pPr>
+    </w:lvl>
+    <w:lvl w:ilvl="3" w:tentative="1">
+      <w:start w:val="1"/>
+      <w:numFmt w:val="decimal"/>
+      <w:lvlText w:val="%4."/>
+      <w:lvlJc w:val="left"/>
+      <w:pPr>
+        <w:tabs>
+          <w:tab w:val="num" w:pos="2880"/>
+        </w:tabs>
+        <w:ind w:left="2880" w:hanging="360"/>
+      </w:pPr>
+    </w:lvl>
+    <w:lvl w:ilvl="4" w:tentative="1">
+      <w:start w:val="1"/>
+      <w:numFmt w:val="decimal"/>
+      <w:lvlText w:val="%5."/>
+      <w:lvlJc w:val="left"/>
+      <w:pPr>
+        <w:tabs>
+          <w:tab w:val="num" w:pos="3600"/>
+        </w:tabs>
+        <w:ind w:left="3600" w:hanging="360"/>
+      </w:pPr>
+    </w:lvl>
+    <w:lvl w:ilvl="5" w:tentative="1">
+      <w:start w:val="1"/>
+      <w:numFmt w:val="decimal"/>
+      <w:lvlText w:val="%6."/>
+      <w:lvlJc w:val="left"/>
+      <w:pPr>
+        <w:tabs>
+          <w:tab w:val="num" w:pos="4320"/>
+        </w:tabs>
+        <w:ind w:left="4320" w:hanging="360"/>
+      </w:pPr>
+    </w:lvl>
+    <w:lvl w:ilvl="6" w:tentative="1">
+      <w:start w:val="1"/>
+      <w:numFmt w:val="decimal"/>
+      <w:lvlText w:val="%7."/>
+      <w:lvlJc w:val="left"/>
+      <w:pPr>
+        <w:tabs>
+          <w:tab w:val="num" w:pos="5040"/>
+        </w:tabs>
+        <w:ind w:left="5040" w:hanging="360"/>
+      </w:pPr>
+    </w:lvl>
+    <w:lvl w:ilvl="7" w:tentative="1">
+      <w:start w:val="1"/>
+      <w:numFmt w:val="decimal"/>
+      <w:lvlText w:val="%8."/>
+      <w:lvlJc w:val="left"/>
+      <w:pPr>
+        <w:tabs>
+          <w:tab w:val="num" w:pos="5760"/>
+        </w:tabs>
+        <w:ind w:left="5760" w:hanging="360"/>
+      </w:pPr>
+    </w:lvl>
+    <w:lvl w:ilvl="8" w:tentative="1">
+      <w:start w:val="1"/>
+      <w:numFmt w:val="decimal"/>
+      <w:lvlText w:val="%9."/>
+      <w:lvlJc w:val="left"/>
+      <w:pPr>
+        <w:tabs>
+          <w:tab w:val="num" w:pos="6480"/>
+        </w:tabs>
+        <w:ind w:left="6480" w:hanging="360"/>
+      </w:pPr>
+    </w:lvl>
+  </w:abstractNum>
+  <w:abstractNum w:abstractNumId="10" w15:restartNumberingAfterBreak="0">
     <w:nsid w:val="29BA76B3"/>
     <w:multiLevelType w:val="multilevel"/>
     <w:tmpl w:val="E84A086E"/>
@@ -1207,7 +2407,531 @@
       </w:rPr>
     </w:lvl>
   </w:abstractNum>
-  <w:abstractNum w:abstractNumId="2" w15:restartNumberingAfterBreak="0">
+  <w:abstractNum w:abstractNumId="11" w15:restartNumberingAfterBreak="0">
+    <w:nsid w:val="2ABA6AB0"/>
+    <w:multiLevelType w:val="multilevel"/>
+    <w:tmpl w:val="856CFE4C"/>
+    <w:lvl w:ilvl="0">
+      <w:start w:val="18"/>
+      <w:numFmt w:val="decimal"/>
+      <w:lvlText w:val="%1."/>
+      <w:lvlJc w:val="left"/>
+      <w:pPr>
+        <w:tabs>
+          <w:tab w:val="num" w:pos="720"/>
+        </w:tabs>
+        <w:ind w:left="720" w:hanging="360"/>
+      </w:pPr>
+    </w:lvl>
+    <w:lvl w:ilvl="1" w:tentative="1">
+      <w:start w:val="1"/>
+      <w:numFmt w:val="decimal"/>
+      <w:lvlText w:val="%2."/>
+      <w:lvlJc w:val="left"/>
+      <w:pPr>
+        <w:tabs>
+          <w:tab w:val="num" w:pos="1440"/>
+        </w:tabs>
+        <w:ind w:left="1440" w:hanging="360"/>
+      </w:pPr>
+    </w:lvl>
+    <w:lvl w:ilvl="2" w:tentative="1">
+      <w:start w:val="1"/>
+      <w:numFmt w:val="decimal"/>
+      <w:lvlText w:val="%3."/>
+      <w:lvlJc w:val="left"/>
+      <w:pPr>
+        <w:tabs>
+          <w:tab w:val="num" w:pos="2160"/>
+        </w:tabs>
+        <w:ind w:left="2160" w:hanging="360"/>
+      </w:pPr>
+    </w:lvl>
+    <w:lvl w:ilvl="3" w:tentative="1">
+      <w:start w:val="1"/>
+      <w:numFmt w:val="decimal"/>
+      <w:lvlText w:val="%4."/>
+      <w:lvlJc w:val="left"/>
+      <w:pPr>
+        <w:tabs>
+          <w:tab w:val="num" w:pos="2880"/>
+        </w:tabs>
+        <w:ind w:left="2880" w:hanging="360"/>
+      </w:pPr>
+    </w:lvl>
+    <w:lvl w:ilvl="4" w:tentative="1">
+      <w:start w:val="1"/>
+      <w:numFmt w:val="decimal"/>
+      <w:lvlText w:val="%5."/>
+      <w:lvlJc w:val="left"/>
+      <w:pPr>
+        <w:tabs>
+          <w:tab w:val="num" w:pos="3600"/>
+        </w:tabs>
+        <w:ind w:left="3600" w:hanging="360"/>
+      </w:pPr>
+    </w:lvl>
+    <w:lvl w:ilvl="5" w:tentative="1">
+      <w:start w:val="1"/>
+      <w:numFmt w:val="decimal"/>
+      <w:lvlText w:val="%6."/>
+      <w:lvlJc w:val="left"/>
+      <w:pPr>
+        <w:tabs>
+          <w:tab w:val="num" w:pos="4320"/>
+        </w:tabs>
+        <w:ind w:left="4320" w:hanging="360"/>
+      </w:pPr>
+    </w:lvl>
+    <w:lvl w:ilvl="6" w:tentative="1">
+      <w:start w:val="1"/>
+      <w:numFmt w:val="decimal"/>
+      <w:lvlText w:val="%7."/>
+      <w:lvlJc w:val="left"/>
+      <w:pPr>
+        <w:tabs>
+          <w:tab w:val="num" w:pos="5040"/>
+        </w:tabs>
+        <w:ind w:left="5040" w:hanging="360"/>
+      </w:pPr>
+    </w:lvl>
+    <w:lvl w:ilvl="7" w:tentative="1">
+      <w:start w:val="1"/>
+      <w:numFmt w:val="decimal"/>
+      <w:lvlText w:val="%8."/>
+      <w:lvlJc w:val="left"/>
+      <w:pPr>
+        <w:tabs>
+          <w:tab w:val="num" w:pos="5760"/>
+        </w:tabs>
+        <w:ind w:left="5760" w:hanging="360"/>
+      </w:pPr>
+    </w:lvl>
+    <w:lvl w:ilvl="8" w:tentative="1">
+      <w:start w:val="1"/>
+      <w:numFmt w:val="decimal"/>
+      <w:lvlText w:val="%9."/>
+      <w:lvlJc w:val="left"/>
+      <w:pPr>
+        <w:tabs>
+          <w:tab w:val="num" w:pos="6480"/>
+        </w:tabs>
+        <w:ind w:left="6480" w:hanging="360"/>
+      </w:pPr>
+    </w:lvl>
+  </w:abstractNum>
+  <w:abstractNum w:abstractNumId="12" w15:restartNumberingAfterBreak="0">
+    <w:nsid w:val="2FFA46D0"/>
+    <w:multiLevelType w:val="multilevel"/>
+    <w:tmpl w:val="A99C3E38"/>
+    <w:lvl w:ilvl="0">
+      <w:start w:val="19"/>
+      <w:numFmt w:val="decimal"/>
+      <w:lvlText w:val="%1."/>
+      <w:lvlJc w:val="left"/>
+      <w:pPr>
+        <w:tabs>
+          <w:tab w:val="num" w:pos="720"/>
+        </w:tabs>
+        <w:ind w:left="720" w:hanging="360"/>
+      </w:pPr>
+    </w:lvl>
+    <w:lvl w:ilvl="1" w:tentative="1">
+      <w:start w:val="1"/>
+      <w:numFmt w:val="decimal"/>
+      <w:lvlText w:val="%2."/>
+      <w:lvlJc w:val="left"/>
+      <w:pPr>
+        <w:tabs>
+          <w:tab w:val="num" w:pos="1440"/>
+        </w:tabs>
+        <w:ind w:left="1440" w:hanging="360"/>
+      </w:pPr>
+    </w:lvl>
+    <w:lvl w:ilvl="2" w:tentative="1">
+      <w:start w:val="1"/>
+      <w:numFmt w:val="decimal"/>
+      <w:lvlText w:val="%3."/>
+      <w:lvlJc w:val="left"/>
+      <w:pPr>
+        <w:tabs>
+          <w:tab w:val="num" w:pos="2160"/>
+        </w:tabs>
+        <w:ind w:left="2160" w:hanging="360"/>
+      </w:pPr>
+    </w:lvl>
+    <w:lvl w:ilvl="3" w:tentative="1">
+      <w:start w:val="1"/>
+      <w:numFmt w:val="decimal"/>
+      <w:lvlText w:val="%4."/>
+      <w:lvlJc w:val="left"/>
+      <w:pPr>
+        <w:tabs>
+          <w:tab w:val="num" w:pos="2880"/>
+        </w:tabs>
+        <w:ind w:left="2880" w:hanging="360"/>
+      </w:pPr>
+    </w:lvl>
+    <w:lvl w:ilvl="4" w:tentative="1">
+      <w:start w:val="1"/>
+      <w:numFmt w:val="decimal"/>
+      <w:lvlText w:val="%5."/>
+      <w:lvlJc w:val="left"/>
+      <w:pPr>
+        <w:tabs>
+          <w:tab w:val="num" w:pos="3600"/>
+        </w:tabs>
+        <w:ind w:left="3600" w:hanging="360"/>
+      </w:pPr>
+    </w:lvl>
+    <w:lvl w:ilvl="5" w:tentative="1">
+      <w:start w:val="1"/>
+      <w:numFmt w:val="decimal"/>
+      <w:lvlText w:val="%6."/>
+      <w:lvlJc w:val="left"/>
+      <w:pPr>
+        <w:tabs>
+          <w:tab w:val="num" w:pos="4320"/>
+        </w:tabs>
+        <w:ind w:left="4320" w:hanging="360"/>
+      </w:pPr>
+    </w:lvl>
+    <w:lvl w:ilvl="6" w:tentative="1">
+      <w:start w:val="1"/>
+      <w:numFmt w:val="decimal"/>
+      <w:lvlText w:val="%7."/>
+      <w:lvlJc w:val="left"/>
+      <w:pPr>
+        <w:tabs>
+          <w:tab w:val="num" w:pos="5040"/>
+        </w:tabs>
+        <w:ind w:left="5040" w:hanging="360"/>
+      </w:pPr>
+    </w:lvl>
+    <w:lvl w:ilvl="7" w:tentative="1">
+      <w:start w:val="1"/>
+      <w:numFmt w:val="decimal"/>
+      <w:lvlText w:val="%8."/>
+      <w:lvlJc w:val="left"/>
+      <w:pPr>
+        <w:tabs>
+          <w:tab w:val="num" w:pos="5760"/>
+        </w:tabs>
+        <w:ind w:left="5760" w:hanging="360"/>
+      </w:pPr>
+    </w:lvl>
+    <w:lvl w:ilvl="8" w:tentative="1">
+      <w:start w:val="1"/>
+      <w:numFmt w:val="decimal"/>
+      <w:lvlText w:val="%9."/>
+      <w:lvlJc w:val="left"/>
+      <w:pPr>
+        <w:tabs>
+          <w:tab w:val="num" w:pos="6480"/>
+        </w:tabs>
+        <w:ind w:left="6480" w:hanging="360"/>
+      </w:pPr>
+    </w:lvl>
+  </w:abstractNum>
+  <w:abstractNum w:abstractNumId="13" w15:restartNumberingAfterBreak="0">
+    <w:nsid w:val="31D33ABB"/>
+    <w:multiLevelType w:val="multilevel"/>
+    <w:tmpl w:val="B0263AAC"/>
+    <w:lvl w:ilvl="0">
+      <w:start w:val="1"/>
+      <w:numFmt w:val="bullet"/>
+      <w:lvlText w:val=""/>
+      <w:lvlJc w:val="left"/>
+      <w:pPr>
+        <w:tabs>
+          <w:tab w:val="num" w:pos="720"/>
+        </w:tabs>
+        <w:ind w:left="720" w:hanging="360"/>
+      </w:pPr>
+      <w:rPr>
+        <w:rFonts w:ascii="Symbol" w:hAnsi="Symbol" w:hint="default"/>
+        <w:sz w:val="20"/>
+      </w:rPr>
+    </w:lvl>
+    <w:lvl w:ilvl="1" w:tentative="1">
+      <w:start w:val="1"/>
+      <w:numFmt w:val="bullet"/>
+      <w:lvlText w:val="o"/>
+      <w:lvlJc w:val="left"/>
+      <w:pPr>
+        <w:tabs>
+          <w:tab w:val="num" w:pos="1440"/>
+        </w:tabs>
+        <w:ind w:left="1440" w:hanging="360"/>
+      </w:pPr>
+      <w:rPr>
+        <w:rFonts w:ascii="Courier New" w:hAnsi="Courier New" w:hint="default"/>
+        <w:sz w:val="20"/>
+      </w:rPr>
+    </w:lvl>
+    <w:lvl w:ilvl="2" w:tentative="1">
+      <w:start w:val="1"/>
+      <w:numFmt w:val="bullet"/>
+      <w:lvlText w:val=""/>
+      <w:lvlJc w:val="left"/>
+      <w:pPr>
+        <w:tabs>
+          <w:tab w:val="num" w:pos="2160"/>
+        </w:tabs>
+        <w:ind w:left="2160" w:hanging="360"/>
+      </w:pPr>
+      <w:rPr>
+        <w:rFonts w:ascii="Wingdings" w:hAnsi="Wingdings" w:hint="default"/>
+        <w:sz w:val="20"/>
+      </w:rPr>
+    </w:lvl>
+    <w:lvl w:ilvl="3" w:tentative="1">
+      <w:start w:val="1"/>
+      <w:numFmt w:val="bullet"/>
+      <w:lvlText w:val=""/>
+      <w:lvlJc w:val="left"/>
+      <w:pPr>
+        <w:tabs>
+          <w:tab w:val="num" w:pos="2880"/>
+        </w:tabs>
+        <w:ind w:left="2880" w:hanging="360"/>
+      </w:pPr>
+      <w:rPr>
+        <w:rFonts w:ascii="Wingdings" w:hAnsi="Wingdings" w:hint="default"/>
+        <w:sz w:val="20"/>
+      </w:rPr>
+    </w:lvl>
+    <w:lvl w:ilvl="4" w:tentative="1">
+      <w:start w:val="1"/>
+      <w:numFmt w:val="bullet"/>
+      <w:lvlText w:val=""/>
+      <w:lvlJc w:val="left"/>
+      <w:pPr>
+        <w:tabs>
+          <w:tab w:val="num" w:pos="3600"/>
+        </w:tabs>
+        <w:ind w:left="3600" w:hanging="360"/>
+      </w:pPr>
+      <w:rPr>
+        <w:rFonts w:ascii="Wingdings" w:hAnsi="Wingdings" w:hint="default"/>
+        <w:sz w:val="20"/>
+      </w:rPr>
+    </w:lvl>
+    <w:lvl w:ilvl="5" w:tentative="1">
+      <w:start w:val="1"/>
+      <w:numFmt w:val="bullet"/>
+      <w:lvlText w:val=""/>
+      <w:lvlJc w:val="left"/>
+      <w:pPr>
+        <w:tabs>
+          <w:tab w:val="num" w:pos="4320"/>
+        </w:tabs>
+        <w:ind w:left="4320" w:hanging="360"/>
+      </w:pPr>
+      <w:rPr>
+        <w:rFonts w:ascii="Wingdings" w:hAnsi="Wingdings" w:hint="default"/>
+        <w:sz w:val="20"/>
+      </w:rPr>
+    </w:lvl>
+    <w:lvl w:ilvl="6" w:tentative="1">
+      <w:start w:val="1"/>
+      <w:numFmt w:val="bullet"/>
+      <w:lvlText w:val=""/>
+      <w:lvlJc w:val="left"/>
+      <w:pPr>
+        <w:tabs>
+          <w:tab w:val="num" w:pos="5040"/>
+        </w:tabs>
+        <w:ind w:left="5040" w:hanging="360"/>
+      </w:pPr>
+      <w:rPr>
+        <w:rFonts w:ascii="Wingdings" w:hAnsi="Wingdings" w:hint="default"/>
+        <w:sz w:val="20"/>
+      </w:rPr>
+    </w:lvl>
+    <w:lvl w:ilvl="7" w:tentative="1">
+      <w:start w:val="1"/>
+      <w:numFmt w:val="bullet"/>
+      <w:lvlText w:val=""/>
+      <w:lvlJc w:val="left"/>
+      <w:pPr>
+        <w:tabs>
+          <w:tab w:val="num" w:pos="5760"/>
+        </w:tabs>
+        <w:ind w:left="5760" w:hanging="360"/>
+      </w:pPr>
+      <w:rPr>
+        <w:rFonts w:ascii="Wingdings" w:hAnsi="Wingdings" w:hint="default"/>
+        <w:sz w:val="20"/>
+      </w:rPr>
+    </w:lvl>
+    <w:lvl w:ilvl="8" w:tentative="1">
+      <w:start w:val="1"/>
+      <w:numFmt w:val="bullet"/>
+      <w:lvlText w:val=""/>
+      <w:lvlJc w:val="left"/>
+      <w:pPr>
+        <w:tabs>
+          <w:tab w:val="num" w:pos="6480"/>
+        </w:tabs>
+        <w:ind w:left="6480" w:hanging="360"/>
+      </w:pPr>
+      <w:rPr>
+        <w:rFonts w:ascii="Wingdings" w:hAnsi="Wingdings" w:hint="default"/>
+        <w:sz w:val="20"/>
+      </w:rPr>
+    </w:lvl>
+  </w:abstractNum>
+  <w:abstractNum w:abstractNumId="14" w15:restartNumberingAfterBreak="0">
+    <w:nsid w:val="32E373E9"/>
+    <w:multiLevelType w:val="multilevel"/>
+    <w:tmpl w:val="034CCDBA"/>
+    <w:lvl w:ilvl="0">
+      <w:start w:val="1"/>
+      <w:numFmt w:val="bullet"/>
+      <w:lvlText w:val=""/>
+      <w:lvlJc w:val="left"/>
+      <w:pPr>
+        <w:tabs>
+          <w:tab w:val="num" w:pos="720"/>
+        </w:tabs>
+        <w:ind w:left="720" w:hanging="360"/>
+      </w:pPr>
+      <w:rPr>
+        <w:rFonts w:ascii="Symbol" w:hAnsi="Symbol" w:hint="default"/>
+        <w:sz w:val="20"/>
+      </w:rPr>
+    </w:lvl>
+    <w:lvl w:ilvl="1" w:tentative="1">
+      <w:start w:val="1"/>
+      <w:numFmt w:val="bullet"/>
+      <w:lvlText w:val="o"/>
+      <w:lvlJc w:val="left"/>
+      <w:pPr>
+        <w:tabs>
+          <w:tab w:val="num" w:pos="1440"/>
+        </w:tabs>
+        <w:ind w:left="1440" w:hanging="360"/>
+      </w:pPr>
+      <w:rPr>
+        <w:rFonts w:ascii="Courier New" w:hAnsi="Courier New" w:hint="default"/>
+        <w:sz w:val="20"/>
+      </w:rPr>
+    </w:lvl>
+    <w:lvl w:ilvl="2" w:tentative="1">
+      <w:start w:val="1"/>
+      <w:numFmt w:val="bullet"/>
+      <w:lvlText w:val=""/>
+      <w:lvlJc w:val="left"/>
+      <w:pPr>
+        <w:tabs>
+          <w:tab w:val="num" w:pos="2160"/>
+        </w:tabs>
+        <w:ind w:left="2160" w:hanging="360"/>
+      </w:pPr>
+      <w:rPr>
+        <w:rFonts w:ascii="Wingdings" w:hAnsi="Wingdings" w:hint="default"/>
+        <w:sz w:val="20"/>
+      </w:rPr>
+    </w:lvl>
+    <w:lvl w:ilvl="3" w:tentative="1">
+      <w:start w:val="1"/>
+      <w:numFmt w:val="bullet"/>
+      <w:lvlText w:val=""/>
+      <w:lvlJc w:val="left"/>
+      <w:pPr>
+        <w:tabs>
+          <w:tab w:val="num" w:pos="2880"/>
+        </w:tabs>
+        <w:ind w:left="2880" w:hanging="360"/>
+      </w:pPr>
+      <w:rPr>
+        <w:rFonts w:ascii="Wingdings" w:hAnsi="Wingdings" w:hint="default"/>
+        <w:sz w:val="20"/>
+      </w:rPr>
+    </w:lvl>
+    <w:lvl w:ilvl="4" w:tentative="1">
+      <w:start w:val="1"/>
+      <w:numFmt w:val="bullet"/>
+      <w:lvlText w:val=""/>
+      <w:lvlJc w:val="left"/>
+      <w:pPr>
+        <w:tabs>
+          <w:tab w:val="num" w:pos="3600"/>
+        </w:tabs>
+        <w:ind w:left="3600" w:hanging="360"/>
+      </w:pPr>
+      <w:rPr>
+        <w:rFonts w:ascii="Wingdings" w:hAnsi="Wingdings" w:hint="default"/>
+        <w:sz w:val="20"/>
+      </w:rPr>
+    </w:lvl>
+    <w:lvl w:ilvl="5" w:tentative="1">
+      <w:start w:val="1"/>
+      <w:numFmt w:val="bullet"/>
+      <w:lvlText w:val=""/>
+      <w:lvlJc w:val="left"/>
+      <w:pPr>
+        <w:tabs>
+          <w:tab w:val="num" w:pos="4320"/>
+        </w:tabs>
+        <w:ind w:left="4320" w:hanging="360"/>
+      </w:pPr>
+      <w:rPr>
+        <w:rFonts w:ascii="Wingdings" w:hAnsi="Wingdings" w:hint="default"/>
+        <w:sz w:val="20"/>
+      </w:rPr>
+    </w:lvl>
+    <w:lvl w:ilvl="6" w:tentative="1">
+      <w:start w:val="1"/>
+      <w:numFmt w:val="bullet"/>
+      <w:lvlText w:val=""/>
+      <w:lvlJc w:val="left"/>
+      <w:pPr>
+        <w:tabs>
+          <w:tab w:val="num" w:pos="5040"/>
+        </w:tabs>
+        <w:ind w:left="5040" w:hanging="360"/>
+      </w:pPr>
+      <w:rPr>
+        <w:rFonts w:ascii="Wingdings" w:hAnsi="Wingdings" w:hint="default"/>
+        <w:sz w:val="20"/>
+      </w:rPr>
+    </w:lvl>
+    <w:lvl w:ilvl="7" w:tentative="1">
+      <w:start w:val="1"/>
+      <w:numFmt w:val="bullet"/>
+      <w:lvlText w:val=""/>
+      <w:lvlJc w:val="left"/>
+      <w:pPr>
+        <w:tabs>
+          <w:tab w:val="num" w:pos="5760"/>
+        </w:tabs>
+        <w:ind w:left="5760" w:hanging="360"/>
+      </w:pPr>
+      <w:rPr>
+        <w:rFonts w:ascii="Wingdings" w:hAnsi="Wingdings" w:hint="default"/>
+        <w:sz w:val="20"/>
+      </w:rPr>
+    </w:lvl>
+    <w:lvl w:ilvl="8" w:tentative="1">
+      <w:start w:val="1"/>
+      <w:numFmt w:val="bullet"/>
+      <w:lvlText w:val=""/>
+      <w:lvlJc w:val="left"/>
+      <w:pPr>
+        <w:tabs>
+          <w:tab w:val="num" w:pos="6480"/>
+        </w:tabs>
+        <w:ind w:left="6480" w:hanging="360"/>
+      </w:pPr>
+      <w:rPr>
+        <w:rFonts w:ascii="Wingdings" w:hAnsi="Wingdings" w:hint="default"/>
+        <w:sz w:val="20"/>
+      </w:rPr>
+    </w:lvl>
+  </w:abstractNum>
+  <w:abstractNum w:abstractNumId="15" w15:restartNumberingAfterBreak="0">
     <w:nsid w:val="34851C54"/>
     <w:multiLevelType w:val="multilevel"/>
     <w:tmpl w:val="0FAA4320"/>
@@ -1356,7 +3080,644 @@
       </w:rPr>
     </w:lvl>
   </w:abstractNum>
-  <w:abstractNum w:abstractNumId="3" w15:restartNumberingAfterBreak="0">
+  <w:abstractNum w:abstractNumId="16" w15:restartNumberingAfterBreak="0">
+    <w:nsid w:val="3D8E2739"/>
+    <w:multiLevelType w:val="multilevel"/>
+    <w:tmpl w:val="F654757C"/>
+    <w:lvl w:ilvl="0">
+      <w:start w:val="1"/>
+      <w:numFmt w:val="bullet"/>
+      <w:lvlText w:val=""/>
+      <w:lvlJc w:val="left"/>
+      <w:pPr>
+        <w:tabs>
+          <w:tab w:val="num" w:pos="720"/>
+        </w:tabs>
+        <w:ind w:left="720" w:hanging="360"/>
+      </w:pPr>
+      <w:rPr>
+        <w:rFonts w:ascii="Symbol" w:hAnsi="Symbol" w:hint="default"/>
+        <w:sz w:val="20"/>
+      </w:rPr>
+    </w:lvl>
+    <w:lvl w:ilvl="1" w:tentative="1">
+      <w:start w:val="1"/>
+      <w:numFmt w:val="bullet"/>
+      <w:lvlText w:val="o"/>
+      <w:lvlJc w:val="left"/>
+      <w:pPr>
+        <w:tabs>
+          <w:tab w:val="num" w:pos="1440"/>
+        </w:tabs>
+        <w:ind w:left="1440" w:hanging="360"/>
+      </w:pPr>
+      <w:rPr>
+        <w:rFonts w:ascii="Courier New" w:hAnsi="Courier New" w:hint="default"/>
+        <w:sz w:val="20"/>
+      </w:rPr>
+    </w:lvl>
+    <w:lvl w:ilvl="2" w:tentative="1">
+      <w:start w:val="1"/>
+      <w:numFmt w:val="bullet"/>
+      <w:lvlText w:val=""/>
+      <w:lvlJc w:val="left"/>
+      <w:pPr>
+        <w:tabs>
+          <w:tab w:val="num" w:pos="2160"/>
+        </w:tabs>
+        <w:ind w:left="2160" w:hanging="360"/>
+      </w:pPr>
+      <w:rPr>
+        <w:rFonts w:ascii="Wingdings" w:hAnsi="Wingdings" w:hint="default"/>
+        <w:sz w:val="20"/>
+      </w:rPr>
+    </w:lvl>
+    <w:lvl w:ilvl="3" w:tentative="1">
+      <w:start w:val="1"/>
+      <w:numFmt w:val="bullet"/>
+      <w:lvlText w:val=""/>
+      <w:lvlJc w:val="left"/>
+      <w:pPr>
+        <w:tabs>
+          <w:tab w:val="num" w:pos="2880"/>
+        </w:tabs>
+        <w:ind w:left="2880" w:hanging="360"/>
+      </w:pPr>
+      <w:rPr>
+        <w:rFonts w:ascii="Wingdings" w:hAnsi="Wingdings" w:hint="default"/>
+        <w:sz w:val="20"/>
+      </w:rPr>
+    </w:lvl>
+    <w:lvl w:ilvl="4" w:tentative="1">
+      <w:start w:val="1"/>
+      <w:numFmt w:val="bullet"/>
+      <w:lvlText w:val=""/>
+      <w:lvlJc w:val="left"/>
+      <w:pPr>
+        <w:tabs>
+          <w:tab w:val="num" w:pos="3600"/>
+        </w:tabs>
+        <w:ind w:left="3600" w:hanging="360"/>
+      </w:pPr>
+      <w:rPr>
+        <w:rFonts w:ascii="Wingdings" w:hAnsi="Wingdings" w:hint="default"/>
+        <w:sz w:val="20"/>
+      </w:rPr>
+    </w:lvl>
+    <w:lvl w:ilvl="5" w:tentative="1">
+      <w:start w:val="1"/>
+      <w:numFmt w:val="bullet"/>
+      <w:lvlText w:val=""/>
+      <w:lvlJc w:val="left"/>
+      <w:pPr>
+        <w:tabs>
+          <w:tab w:val="num" w:pos="4320"/>
+        </w:tabs>
+        <w:ind w:left="4320" w:hanging="360"/>
+      </w:pPr>
+      <w:rPr>
+        <w:rFonts w:ascii="Wingdings" w:hAnsi="Wingdings" w:hint="default"/>
+        <w:sz w:val="20"/>
+      </w:rPr>
+    </w:lvl>
+    <w:lvl w:ilvl="6" w:tentative="1">
+      <w:start w:val="1"/>
+      <w:numFmt w:val="bullet"/>
+      <w:lvlText w:val=""/>
+      <w:lvlJc w:val="left"/>
+      <w:pPr>
+        <w:tabs>
+          <w:tab w:val="num" w:pos="5040"/>
+        </w:tabs>
+        <w:ind w:left="5040" w:hanging="360"/>
+      </w:pPr>
+      <w:rPr>
+        <w:rFonts w:ascii="Wingdings" w:hAnsi="Wingdings" w:hint="default"/>
+        <w:sz w:val="20"/>
+      </w:rPr>
+    </w:lvl>
+    <w:lvl w:ilvl="7" w:tentative="1">
+      <w:start w:val="1"/>
+      <w:numFmt w:val="bullet"/>
+      <w:lvlText w:val=""/>
+      <w:lvlJc w:val="left"/>
+      <w:pPr>
+        <w:tabs>
+          <w:tab w:val="num" w:pos="5760"/>
+        </w:tabs>
+        <w:ind w:left="5760" w:hanging="360"/>
+      </w:pPr>
+      <w:rPr>
+        <w:rFonts w:ascii="Wingdings" w:hAnsi="Wingdings" w:hint="default"/>
+        <w:sz w:val="20"/>
+      </w:rPr>
+    </w:lvl>
+    <w:lvl w:ilvl="8" w:tentative="1">
+      <w:start w:val="1"/>
+      <w:numFmt w:val="bullet"/>
+      <w:lvlText w:val=""/>
+      <w:lvlJc w:val="left"/>
+      <w:pPr>
+        <w:tabs>
+          <w:tab w:val="num" w:pos="6480"/>
+        </w:tabs>
+        <w:ind w:left="6480" w:hanging="360"/>
+      </w:pPr>
+      <w:rPr>
+        <w:rFonts w:ascii="Wingdings" w:hAnsi="Wingdings" w:hint="default"/>
+        <w:sz w:val="20"/>
+      </w:rPr>
+    </w:lvl>
+  </w:abstractNum>
+  <w:abstractNum w:abstractNumId="17" w15:restartNumberingAfterBreak="0">
+    <w:nsid w:val="3FBD78AE"/>
+    <w:multiLevelType w:val="multilevel"/>
+    <w:tmpl w:val="F5BE2BC6"/>
+    <w:lvl w:ilvl="0">
+      <w:start w:val="11"/>
+      <w:numFmt w:val="decimal"/>
+      <w:lvlText w:val="%1."/>
+      <w:lvlJc w:val="left"/>
+      <w:pPr>
+        <w:tabs>
+          <w:tab w:val="num" w:pos="720"/>
+        </w:tabs>
+        <w:ind w:left="720" w:hanging="360"/>
+      </w:pPr>
+    </w:lvl>
+    <w:lvl w:ilvl="1" w:tentative="1">
+      <w:start w:val="1"/>
+      <w:numFmt w:val="decimal"/>
+      <w:lvlText w:val="%2."/>
+      <w:lvlJc w:val="left"/>
+      <w:pPr>
+        <w:tabs>
+          <w:tab w:val="num" w:pos="1440"/>
+        </w:tabs>
+        <w:ind w:left="1440" w:hanging="360"/>
+      </w:pPr>
+    </w:lvl>
+    <w:lvl w:ilvl="2" w:tentative="1">
+      <w:start w:val="1"/>
+      <w:numFmt w:val="decimal"/>
+      <w:lvlText w:val="%3."/>
+      <w:lvlJc w:val="left"/>
+      <w:pPr>
+        <w:tabs>
+          <w:tab w:val="num" w:pos="2160"/>
+        </w:tabs>
+        <w:ind w:left="2160" w:hanging="360"/>
+      </w:pPr>
+    </w:lvl>
+    <w:lvl w:ilvl="3" w:tentative="1">
+      <w:start w:val="1"/>
+      <w:numFmt w:val="decimal"/>
+      <w:lvlText w:val="%4."/>
+      <w:lvlJc w:val="left"/>
+      <w:pPr>
+        <w:tabs>
+          <w:tab w:val="num" w:pos="2880"/>
+        </w:tabs>
+        <w:ind w:left="2880" w:hanging="360"/>
+      </w:pPr>
+    </w:lvl>
+    <w:lvl w:ilvl="4" w:tentative="1">
+      <w:start w:val="1"/>
+      <w:numFmt w:val="decimal"/>
+      <w:lvlText w:val="%5."/>
+      <w:lvlJc w:val="left"/>
+      <w:pPr>
+        <w:tabs>
+          <w:tab w:val="num" w:pos="3600"/>
+        </w:tabs>
+        <w:ind w:left="3600" w:hanging="360"/>
+      </w:pPr>
+    </w:lvl>
+    <w:lvl w:ilvl="5" w:tentative="1">
+      <w:start w:val="1"/>
+      <w:numFmt w:val="decimal"/>
+      <w:lvlText w:val="%6."/>
+      <w:lvlJc w:val="left"/>
+      <w:pPr>
+        <w:tabs>
+          <w:tab w:val="num" w:pos="4320"/>
+        </w:tabs>
+        <w:ind w:left="4320" w:hanging="360"/>
+      </w:pPr>
+    </w:lvl>
+    <w:lvl w:ilvl="6" w:tentative="1">
+      <w:start w:val="1"/>
+      <w:numFmt w:val="decimal"/>
+      <w:lvlText w:val="%7."/>
+      <w:lvlJc w:val="left"/>
+      <w:pPr>
+        <w:tabs>
+          <w:tab w:val="num" w:pos="5040"/>
+        </w:tabs>
+        <w:ind w:left="5040" w:hanging="360"/>
+      </w:pPr>
+    </w:lvl>
+    <w:lvl w:ilvl="7" w:tentative="1">
+      <w:start w:val="1"/>
+      <w:numFmt w:val="decimal"/>
+      <w:lvlText w:val="%8."/>
+      <w:lvlJc w:val="left"/>
+      <w:pPr>
+        <w:tabs>
+          <w:tab w:val="num" w:pos="5760"/>
+        </w:tabs>
+        <w:ind w:left="5760" w:hanging="360"/>
+      </w:pPr>
+    </w:lvl>
+    <w:lvl w:ilvl="8" w:tentative="1">
+      <w:start w:val="1"/>
+      <w:numFmt w:val="decimal"/>
+      <w:lvlText w:val="%9."/>
+      <w:lvlJc w:val="left"/>
+      <w:pPr>
+        <w:tabs>
+          <w:tab w:val="num" w:pos="6480"/>
+        </w:tabs>
+        <w:ind w:left="6480" w:hanging="360"/>
+      </w:pPr>
+    </w:lvl>
+  </w:abstractNum>
+  <w:abstractNum w:abstractNumId="18" w15:restartNumberingAfterBreak="0">
+    <w:nsid w:val="41E81250"/>
+    <w:multiLevelType w:val="multilevel"/>
+    <w:tmpl w:val="546078F2"/>
+    <w:lvl w:ilvl="0">
+      <w:start w:val="16"/>
+      <w:numFmt w:val="decimal"/>
+      <w:lvlText w:val="%1."/>
+      <w:lvlJc w:val="left"/>
+      <w:pPr>
+        <w:tabs>
+          <w:tab w:val="num" w:pos="720"/>
+        </w:tabs>
+        <w:ind w:left="720" w:hanging="360"/>
+      </w:pPr>
+    </w:lvl>
+    <w:lvl w:ilvl="1" w:tentative="1">
+      <w:start w:val="1"/>
+      <w:numFmt w:val="decimal"/>
+      <w:lvlText w:val="%2."/>
+      <w:lvlJc w:val="left"/>
+      <w:pPr>
+        <w:tabs>
+          <w:tab w:val="num" w:pos="1440"/>
+        </w:tabs>
+        <w:ind w:left="1440" w:hanging="360"/>
+      </w:pPr>
+    </w:lvl>
+    <w:lvl w:ilvl="2" w:tentative="1">
+      <w:start w:val="1"/>
+      <w:numFmt w:val="decimal"/>
+      <w:lvlText w:val="%3."/>
+      <w:lvlJc w:val="left"/>
+      <w:pPr>
+        <w:tabs>
+          <w:tab w:val="num" w:pos="2160"/>
+        </w:tabs>
+        <w:ind w:left="2160" w:hanging="360"/>
+      </w:pPr>
+    </w:lvl>
+    <w:lvl w:ilvl="3" w:tentative="1">
+      <w:start w:val="1"/>
+      <w:numFmt w:val="decimal"/>
+      <w:lvlText w:val="%4."/>
+      <w:lvlJc w:val="left"/>
+      <w:pPr>
+        <w:tabs>
+          <w:tab w:val="num" w:pos="2880"/>
+        </w:tabs>
+        <w:ind w:left="2880" w:hanging="360"/>
+      </w:pPr>
+    </w:lvl>
+    <w:lvl w:ilvl="4" w:tentative="1">
+      <w:start w:val="1"/>
+      <w:numFmt w:val="decimal"/>
+      <w:lvlText w:val="%5."/>
+      <w:lvlJc w:val="left"/>
+      <w:pPr>
+        <w:tabs>
+          <w:tab w:val="num" w:pos="3600"/>
+        </w:tabs>
+        <w:ind w:left="3600" w:hanging="360"/>
+      </w:pPr>
+    </w:lvl>
+    <w:lvl w:ilvl="5" w:tentative="1">
+      <w:start w:val="1"/>
+      <w:numFmt w:val="decimal"/>
+      <w:lvlText w:val="%6."/>
+      <w:lvlJc w:val="left"/>
+      <w:pPr>
+        <w:tabs>
+          <w:tab w:val="num" w:pos="4320"/>
+        </w:tabs>
+        <w:ind w:left="4320" w:hanging="360"/>
+      </w:pPr>
+    </w:lvl>
+    <w:lvl w:ilvl="6" w:tentative="1">
+      <w:start w:val="1"/>
+      <w:numFmt w:val="decimal"/>
+      <w:lvlText w:val="%7."/>
+      <w:lvlJc w:val="left"/>
+      <w:pPr>
+        <w:tabs>
+          <w:tab w:val="num" w:pos="5040"/>
+        </w:tabs>
+        <w:ind w:left="5040" w:hanging="360"/>
+      </w:pPr>
+    </w:lvl>
+    <w:lvl w:ilvl="7" w:tentative="1">
+      <w:start w:val="1"/>
+      <w:numFmt w:val="decimal"/>
+      <w:lvlText w:val="%8."/>
+      <w:lvlJc w:val="left"/>
+      <w:pPr>
+        <w:tabs>
+          <w:tab w:val="num" w:pos="5760"/>
+        </w:tabs>
+        <w:ind w:left="5760" w:hanging="360"/>
+      </w:pPr>
+    </w:lvl>
+    <w:lvl w:ilvl="8" w:tentative="1">
+      <w:start w:val="1"/>
+      <w:numFmt w:val="decimal"/>
+      <w:lvlText w:val="%9."/>
+      <w:lvlJc w:val="left"/>
+      <w:pPr>
+        <w:tabs>
+          <w:tab w:val="num" w:pos="6480"/>
+        </w:tabs>
+        <w:ind w:left="6480" w:hanging="360"/>
+      </w:pPr>
+    </w:lvl>
+  </w:abstractNum>
+  <w:abstractNum w:abstractNumId="19" w15:restartNumberingAfterBreak="0">
+    <w:nsid w:val="488845D2"/>
+    <w:multiLevelType w:val="multilevel"/>
+    <w:tmpl w:val="BC48A558"/>
+    <w:lvl w:ilvl="0">
+      <w:start w:val="1"/>
+      <w:numFmt w:val="bullet"/>
+      <w:lvlText w:val=""/>
+      <w:lvlJc w:val="left"/>
+      <w:pPr>
+        <w:tabs>
+          <w:tab w:val="num" w:pos="720"/>
+        </w:tabs>
+        <w:ind w:left="720" w:hanging="360"/>
+      </w:pPr>
+      <w:rPr>
+        <w:rFonts w:ascii="Symbol" w:hAnsi="Symbol" w:hint="default"/>
+        <w:sz w:val="20"/>
+      </w:rPr>
+    </w:lvl>
+    <w:lvl w:ilvl="1" w:tentative="1">
+      <w:start w:val="1"/>
+      <w:numFmt w:val="bullet"/>
+      <w:lvlText w:val="o"/>
+      <w:lvlJc w:val="left"/>
+      <w:pPr>
+        <w:tabs>
+          <w:tab w:val="num" w:pos="1440"/>
+        </w:tabs>
+        <w:ind w:left="1440" w:hanging="360"/>
+      </w:pPr>
+      <w:rPr>
+        <w:rFonts w:ascii="Courier New" w:hAnsi="Courier New" w:hint="default"/>
+        <w:sz w:val="20"/>
+      </w:rPr>
+    </w:lvl>
+    <w:lvl w:ilvl="2" w:tentative="1">
+      <w:start w:val="1"/>
+      <w:numFmt w:val="bullet"/>
+      <w:lvlText w:val=""/>
+      <w:lvlJc w:val="left"/>
+      <w:pPr>
+        <w:tabs>
+          <w:tab w:val="num" w:pos="2160"/>
+        </w:tabs>
+        <w:ind w:left="2160" w:hanging="360"/>
+      </w:pPr>
+      <w:rPr>
+        <w:rFonts w:ascii="Wingdings" w:hAnsi="Wingdings" w:hint="default"/>
+        <w:sz w:val="20"/>
+      </w:rPr>
+    </w:lvl>
+    <w:lvl w:ilvl="3" w:tentative="1">
+      <w:start w:val="1"/>
+      <w:numFmt w:val="bullet"/>
+      <w:lvlText w:val=""/>
+      <w:lvlJc w:val="left"/>
+      <w:pPr>
+        <w:tabs>
+          <w:tab w:val="num" w:pos="2880"/>
+        </w:tabs>
+        <w:ind w:left="2880" w:hanging="360"/>
+      </w:pPr>
+      <w:rPr>
+        <w:rFonts w:ascii="Wingdings" w:hAnsi="Wingdings" w:hint="default"/>
+        <w:sz w:val="20"/>
+      </w:rPr>
+    </w:lvl>
+    <w:lvl w:ilvl="4" w:tentative="1">
+      <w:start w:val="1"/>
+      <w:numFmt w:val="bullet"/>
+      <w:lvlText w:val=""/>
+      <w:lvlJc w:val="left"/>
+      <w:pPr>
+        <w:tabs>
+          <w:tab w:val="num" w:pos="3600"/>
+        </w:tabs>
+        <w:ind w:left="3600" w:hanging="360"/>
+      </w:pPr>
+      <w:rPr>
+        <w:rFonts w:ascii="Wingdings" w:hAnsi="Wingdings" w:hint="default"/>
+        <w:sz w:val="20"/>
+      </w:rPr>
+    </w:lvl>
+    <w:lvl w:ilvl="5" w:tentative="1">
+      <w:start w:val="1"/>
+      <w:numFmt w:val="bullet"/>
+      <w:lvlText w:val=""/>
+      <w:lvlJc w:val="left"/>
+      <w:pPr>
+        <w:tabs>
+          <w:tab w:val="num" w:pos="4320"/>
+        </w:tabs>
+        <w:ind w:left="4320" w:hanging="360"/>
+      </w:pPr>
+      <w:rPr>
+        <w:rFonts w:ascii="Wingdings" w:hAnsi="Wingdings" w:hint="default"/>
+        <w:sz w:val="20"/>
+      </w:rPr>
+    </w:lvl>
+    <w:lvl w:ilvl="6" w:tentative="1">
+      <w:start w:val="1"/>
+      <w:numFmt w:val="bullet"/>
+      <w:lvlText w:val=""/>
+      <w:lvlJc w:val="left"/>
+      <w:pPr>
+        <w:tabs>
+          <w:tab w:val="num" w:pos="5040"/>
+        </w:tabs>
+        <w:ind w:left="5040" w:hanging="360"/>
+      </w:pPr>
+      <w:rPr>
+        <w:rFonts w:ascii="Wingdings" w:hAnsi="Wingdings" w:hint="default"/>
+        <w:sz w:val="20"/>
+      </w:rPr>
+    </w:lvl>
+    <w:lvl w:ilvl="7" w:tentative="1">
+      <w:start w:val="1"/>
+      <w:numFmt w:val="bullet"/>
+      <w:lvlText w:val=""/>
+      <w:lvlJc w:val="left"/>
+      <w:pPr>
+        <w:tabs>
+          <w:tab w:val="num" w:pos="5760"/>
+        </w:tabs>
+        <w:ind w:left="5760" w:hanging="360"/>
+      </w:pPr>
+      <w:rPr>
+        <w:rFonts w:ascii="Wingdings" w:hAnsi="Wingdings" w:hint="default"/>
+        <w:sz w:val="20"/>
+      </w:rPr>
+    </w:lvl>
+    <w:lvl w:ilvl="8" w:tentative="1">
+      <w:start w:val="1"/>
+      <w:numFmt w:val="bullet"/>
+      <w:lvlText w:val=""/>
+      <w:lvlJc w:val="left"/>
+      <w:pPr>
+        <w:tabs>
+          <w:tab w:val="num" w:pos="6480"/>
+        </w:tabs>
+        <w:ind w:left="6480" w:hanging="360"/>
+      </w:pPr>
+      <w:rPr>
+        <w:rFonts w:ascii="Wingdings" w:hAnsi="Wingdings" w:hint="default"/>
+        <w:sz w:val="20"/>
+      </w:rPr>
+    </w:lvl>
+  </w:abstractNum>
+  <w:abstractNum w:abstractNumId="20" w15:restartNumberingAfterBreak="0">
+    <w:nsid w:val="48F05235"/>
+    <w:multiLevelType w:val="multilevel"/>
+    <w:tmpl w:val="FEEC5AA2"/>
+    <w:lvl w:ilvl="0">
+      <w:start w:val="12"/>
+      <w:numFmt w:val="decimal"/>
+      <w:lvlText w:val="%1."/>
+      <w:lvlJc w:val="left"/>
+      <w:pPr>
+        <w:tabs>
+          <w:tab w:val="num" w:pos="720"/>
+        </w:tabs>
+        <w:ind w:left="720" w:hanging="360"/>
+      </w:pPr>
+    </w:lvl>
+    <w:lvl w:ilvl="1" w:tentative="1">
+      <w:start w:val="1"/>
+      <w:numFmt w:val="decimal"/>
+      <w:lvlText w:val="%2."/>
+      <w:lvlJc w:val="left"/>
+      <w:pPr>
+        <w:tabs>
+          <w:tab w:val="num" w:pos="1440"/>
+        </w:tabs>
+        <w:ind w:left="1440" w:hanging="360"/>
+      </w:pPr>
+    </w:lvl>
+    <w:lvl w:ilvl="2" w:tentative="1">
+      <w:start w:val="1"/>
+      <w:numFmt w:val="decimal"/>
+      <w:lvlText w:val="%3."/>
+      <w:lvlJc w:val="left"/>
+      <w:pPr>
+        <w:tabs>
+          <w:tab w:val="num" w:pos="2160"/>
+        </w:tabs>
+        <w:ind w:left="2160" w:hanging="360"/>
+      </w:pPr>
+    </w:lvl>
+    <w:lvl w:ilvl="3" w:tentative="1">
+      <w:start w:val="1"/>
+      <w:numFmt w:val="decimal"/>
+      <w:lvlText w:val="%4."/>
+      <w:lvlJc w:val="left"/>
+      <w:pPr>
+        <w:tabs>
+          <w:tab w:val="num" w:pos="2880"/>
+        </w:tabs>
+        <w:ind w:left="2880" w:hanging="360"/>
+      </w:pPr>
+    </w:lvl>
+    <w:lvl w:ilvl="4" w:tentative="1">
+      <w:start w:val="1"/>
+      <w:numFmt w:val="decimal"/>
+      <w:lvlText w:val="%5."/>
+      <w:lvlJc w:val="left"/>
+      <w:pPr>
+        <w:tabs>
+          <w:tab w:val="num" w:pos="3600"/>
+        </w:tabs>
+        <w:ind w:left="3600" w:hanging="360"/>
+      </w:pPr>
+    </w:lvl>
+    <w:lvl w:ilvl="5" w:tentative="1">
+      <w:start w:val="1"/>
+      <w:numFmt w:val="decimal"/>
+      <w:lvlText w:val="%6."/>
+      <w:lvlJc w:val="left"/>
+      <w:pPr>
+        <w:tabs>
+          <w:tab w:val="num" w:pos="4320"/>
+        </w:tabs>
+        <w:ind w:left="4320" w:hanging="360"/>
+      </w:pPr>
+    </w:lvl>
+    <w:lvl w:ilvl="6" w:tentative="1">
+      <w:start w:val="1"/>
+      <w:numFmt w:val="decimal"/>
+      <w:lvlText w:val="%7."/>
+      <w:lvlJc w:val="left"/>
+      <w:pPr>
+        <w:tabs>
+          <w:tab w:val="num" w:pos="5040"/>
+        </w:tabs>
+        <w:ind w:left="5040" w:hanging="360"/>
+      </w:pPr>
+    </w:lvl>
+    <w:lvl w:ilvl="7" w:tentative="1">
+      <w:start w:val="1"/>
+      <w:numFmt w:val="decimal"/>
+      <w:lvlText w:val="%8."/>
+      <w:lvlJc w:val="left"/>
+      <w:pPr>
+        <w:tabs>
+          <w:tab w:val="num" w:pos="5760"/>
+        </w:tabs>
+        <w:ind w:left="5760" w:hanging="360"/>
+      </w:pPr>
+    </w:lvl>
+    <w:lvl w:ilvl="8" w:tentative="1">
+      <w:start w:val="1"/>
+      <w:numFmt w:val="decimal"/>
+      <w:lvlText w:val="%9."/>
+      <w:lvlJc w:val="left"/>
+      <w:pPr>
+        <w:tabs>
+          <w:tab w:val="num" w:pos="6480"/>
+        </w:tabs>
+        <w:ind w:left="6480" w:hanging="360"/>
+      </w:pPr>
+    </w:lvl>
+  </w:abstractNum>
+  <w:abstractNum w:abstractNumId="21" w15:restartNumberingAfterBreak="0">
     <w:nsid w:val="4A4F7EE3"/>
     <w:multiLevelType w:val="hybridMultilevel"/>
     <w:tmpl w:val="5706EADA"/>
@@ -1469,7 +3830,233 @@
       </w:rPr>
     </w:lvl>
   </w:abstractNum>
-  <w:abstractNum w:abstractNumId="4" w15:restartNumberingAfterBreak="0">
+  <w:abstractNum w:abstractNumId="22" w15:restartNumberingAfterBreak="0">
+    <w:nsid w:val="4DC716FE"/>
+    <w:multiLevelType w:val="multilevel"/>
+    <w:tmpl w:val="7E0C25BC"/>
+    <w:lvl w:ilvl="0">
+      <w:start w:val="13"/>
+      <w:numFmt w:val="decimal"/>
+      <w:lvlText w:val="%1."/>
+      <w:lvlJc w:val="left"/>
+      <w:pPr>
+        <w:tabs>
+          <w:tab w:val="num" w:pos="720"/>
+        </w:tabs>
+        <w:ind w:left="720" w:hanging="360"/>
+      </w:pPr>
+    </w:lvl>
+    <w:lvl w:ilvl="1" w:tentative="1">
+      <w:start w:val="1"/>
+      <w:numFmt w:val="decimal"/>
+      <w:lvlText w:val="%2."/>
+      <w:lvlJc w:val="left"/>
+      <w:pPr>
+        <w:tabs>
+          <w:tab w:val="num" w:pos="1440"/>
+        </w:tabs>
+        <w:ind w:left="1440" w:hanging="360"/>
+      </w:pPr>
+    </w:lvl>
+    <w:lvl w:ilvl="2" w:tentative="1">
+      <w:start w:val="1"/>
+      <w:numFmt w:val="decimal"/>
+      <w:lvlText w:val="%3."/>
+      <w:lvlJc w:val="left"/>
+      <w:pPr>
+        <w:tabs>
+          <w:tab w:val="num" w:pos="2160"/>
+        </w:tabs>
+        <w:ind w:left="2160" w:hanging="360"/>
+      </w:pPr>
+    </w:lvl>
+    <w:lvl w:ilvl="3" w:tentative="1">
+      <w:start w:val="1"/>
+      <w:numFmt w:val="decimal"/>
+      <w:lvlText w:val="%4."/>
+      <w:lvlJc w:val="left"/>
+      <w:pPr>
+        <w:tabs>
+          <w:tab w:val="num" w:pos="2880"/>
+        </w:tabs>
+        <w:ind w:left="2880" w:hanging="360"/>
+      </w:pPr>
+    </w:lvl>
+    <w:lvl w:ilvl="4" w:tentative="1">
+      <w:start w:val="1"/>
+      <w:numFmt w:val="decimal"/>
+      <w:lvlText w:val="%5."/>
+      <w:lvlJc w:val="left"/>
+      <w:pPr>
+        <w:tabs>
+          <w:tab w:val="num" w:pos="3600"/>
+        </w:tabs>
+        <w:ind w:left="3600" w:hanging="360"/>
+      </w:pPr>
+    </w:lvl>
+    <w:lvl w:ilvl="5" w:tentative="1">
+      <w:start w:val="1"/>
+      <w:numFmt w:val="decimal"/>
+      <w:lvlText w:val="%6."/>
+      <w:lvlJc w:val="left"/>
+      <w:pPr>
+        <w:tabs>
+          <w:tab w:val="num" w:pos="4320"/>
+        </w:tabs>
+        <w:ind w:left="4320" w:hanging="360"/>
+      </w:pPr>
+    </w:lvl>
+    <w:lvl w:ilvl="6" w:tentative="1">
+      <w:start w:val="1"/>
+      <w:numFmt w:val="decimal"/>
+      <w:lvlText w:val="%7."/>
+      <w:lvlJc w:val="left"/>
+      <w:pPr>
+        <w:tabs>
+          <w:tab w:val="num" w:pos="5040"/>
+        </w:tabs>
+        <w:ind w:left="5040" w:hanging="360"/>
+      </w:pPr>
+    </w:lvl>
+    <w:lvl w:ilvl="7" w:tentative="1">
+      <w:start w:val="1"/>
+      <w:numFmt w:val="decimal"/>
+      <w:lvlText w:val="%8."/>
+      <w:lvlJc w:val="left"/>
+      <w:pPr>
+        <w:tabs>
+          <w:tab w:val="num" w:pos="5760"/>
+        </w:tabs>
+        <w:ind w:left="5760" w:hanging="360"/>
+      </w:pPr>
+    </w:lvl>
+    <w:lvl w:ilvl="8" w:tentative="1">
+      <w:start w:val="1"/>
+      <w:numFmt w:val="decimal"/>
+      <w:lvlText w:val="%9."/>
+      <w:lvlJc w:val="left"/>
+      <w:pPr>
+        <w:tabs>
+          <w:tab w:val="num" w:pos="6480"/>
+        </w:tabs>
+        <w:ind w:left="6480" w:hanging="360"/>
+      </w:pPr>
+    </w:lvl>
+  </w:abstractNum>
+  <w:abstractNum w:abstractNumId="23" w15:restartNumberingAfterBreak="0">
+    <w:nsid w:val="517A7AA5"/>
+    <w:multiLevelType w:val="multilevel"/>
+    <w:tmpl w:val="E1F621FE"/>
+    <w:lvl w:ilvl="0">
+      <w:start w:val="15"/>
+      <w:numFmt w:val="decimal"/>
+      <w:lvlText w:val="%1."/>
+      <w:lvlJc w:val="left"/>
+      <w:pPr>
+        <w:tabs>
+          <w:tab w:val="num" w:pos="720"/>
+        </w:tabs>
+        <w:ind w:left="720" w:hanging="360"/>
+      </w:pPr>
+    </w:lvl>
+    <w:lvl w:ilvl="1" w:tentative="1">
+      <w:start w:val="1"/>
+      <w:numFmt w:val="decimal"/>
+      <w:lvlText w:val="%2."/>
+      <w:lvlJc w:val="left"/>
+      <w:pPr>
+        <w:tabs>
+          <w:tab w:val="num" w:pos="1440"/>
+        </w:tabs>
+        <w:ind w:left="1440" w:hanging="360"/>
+      </w:pPr>
+    </w:lvl>
+    <w:lvl w:ilvl="2" w:tentative="1">
+      <w:start w:val="1"/>
+      <w:numFmt w:val="decimal"/>
+      <w:lvlText w:val="%3."/>
+      <w:lvlJc w:val="left"/>
+      <w:pPr>
+        <w:tabs>
+          <w:tab w:val="num" w:pos="2160"/>
+        </w:tabs>
+        <w:ind w:left="2160" w:hanging="360"/>
+      </w:pPr>
+    </w:lvl>
+    <w:lvl w:ilvl="3" w:tentative="1">
+      <w:start w:val="1"/>
+      <w:numFmt w:val="decimal"/>
+      <w:lvlText w:val="%4."/>
+      <w:lvlJc w:val="left"/>
+      <w:pPr>
+        <w:tabs>
+          <w:tab w:val="num" w:pos="2880"/>
+        </w:tabs>
+        <w:ind w:left="2880" w:hanging="360"/>
+      </w:pPr>
+    </w:lvl>
+    <w:lvl w:ilvl="4" w:tentative="1">
+      <w:start w:val="1"/>
+      <w:numFmt w:val="decimal"/>
+      <w:lvlText w:val="%5."/>
+      <w:lvlJc w:val="left"/>
+      <w:pPr>
+        <w:tabs>
+          <w:tab w:val="num" w:pos="3600"/>
+        </w:tabs>
+        <w:ind w:left="3600" w:hanging="360"/>
+      </w:pPr>
+    </w:lvl>
+    <w:lvl w:ilvl="5" w:tentative="1">
+      <w:start w:val="1"/>
+      <w:numFmt w:val="decimal"/>
+      <w:lvlText w:val="%6."/>
+      <w:lvlJc w:val="left"/>
+      <w:pPr>
+        <w:tabs>
+          <w:tab w:val="num" w:pos="4320"/>
+        </w:tabs>
+        <w:ind w:left="4320" w:hanging="360"/>
+      </w:pPr>
+    </w:lvl>
+    <w:lvl w:ilvl="6" w:tentative="1">
+      <w:start w:val="1"/>
+      <w:numFmt w:val="decimal"/>
+      <w:lvlText w:val="%7."/>
+      <w:lvlJc w:val="left"/>
+      <w:pPr>
+        <w:tabs>
+          <w:tab w:val="num" w:pos="5040"/>
+        </w:tabs>
+        <w:ind w:left="5040" w:hanging="360"/>
+      </w:pPr>
+    </w:lvl>
+    <w:lvl w:ilvl="7" w:tentative="1">
+      <w:start w:val="1"/>
+      <w:numFmt w:val="decimal"/>
+      <w:lvlText w:val="%8."/>
+      <w:lvlJc w:val="left"/>
+      <w:pPr>
+        <w:tabs>
+          <w:tab w:val="num" w:pos="5760"/>
+        </w:tabs>
+        <w:ind w:left="5760" w:hanging="360"/>
+      </w:pPr>
+    </w:lvl>
+    <w:lvl w:ilvl="8" w:tentative="1">
+      <w:start w:val="1"/>
+      <w:numFmt w:val="decimal"/>
+      <w:lvlText w:val="%9."/>
+      <w:lvlJc w:val="left"/>
+      <w:pPr>
+        <w:tabs>
+          <w:tab w:val="num" w:pos="6480"/>
+        </w:tabs>
+        <w:ind w:left="6480" w:hanging="360"/>
+      </w:pPr>
+    </w:lvl>
+  </w:abstractNum>
+  <w:abstractNum w:abstractNumId="24" w15:restartNumberingAfterBreak="0">
     <w:nsid w:val="52F95A3C"/>
     <w:multiLevelType w:val="multilevel"/>
     <w:tmpl w:val="EA60FCC6"/>
@@ -1618,7 +4205,386 @@
       </w:rPr>
     </w:lvl>
   </w:abstractNum>
-  <w:abstractNum w:abstractNumId="5" w15:restartNumberingAfterBreak="0">
+  <w:abstractNum w:abstractNumId="25" w15:restartNumberingAfterBreak="0">
+    <w:nsid w:val="578E3A4F"/>
+    <w:multiLevelType w:val="multilevel"/>
+    <w:tmpl w:val="3FB46422"/>
+    <w:lvl w:ilvl="0">
+      <w:start w:val="1"/>
+      <w:numFmt w:val="bullet"/>
+      <w:lvlText w:val=""/>
+      <w:lvlJc w:val="left"/>
+      <w:pPr>
+        <w:tabs>
+          <w:tab w:val="num" w:pos="720"/>
+        </w:tabs>
+        <w:ind w:left="720" w:hanging="360"/>
+      </w:pPr>
+      <w:rPr>
+        <w:rFonts w:ascii="Symbol" w:hAnsi="Symbol" w:hint="default"/>
+        <w:sz w:val="20"/>
+      </w:rPr>
+    </w:lvl>
+    <w:lvl w:ilvl="1" w:tentative="1">
+      <w:start w:val="1"/>
+      <w:numFmt w:val="bullet"/>
+      <w:lvlText w:val="o"/>
+      <w:lvlJc w:val="left"/>
+      <w:pPr>
+        <w:tabs>
+          <w:tab w:val="num" w:pos="1440"/>
+        </w:tabs>
+        <w:ind w:left="1440" w:hanging="360"/>
+      </w:pPr>
+      <w:rPr>
+        <w:rFonts w:ascii="Courier New" w:hAnsi="Courier New" w:hint="default"/>
+        <w:sz w:val="20"/>
+      </w:rPr>
+    </w:lvl>
+    <w:lvl w:ilvl="2" w:tentative="1">
+      <w:start w:val="1"/>
+      <w:numFmt w:val="bullet"/>
+      <w:lvlText w:val=""/>
+      <w:lvlJc w:val="left"/>
+      <w:pPr>
+        <w:tabs>
+          <w:tab w:val="num" w:pos="2160"/>
+        </w:tabs>
+        <w:ind w:left="2160" w:hanging="360"/>
+      </w:pPr>
+      <w:rPr>
+        <w:rFonts w:ascii="Wingdings" w:hAnsi="Wingdings" w:hint="default"/>
+        <w:sz w:val="20"/>
+      </w:rPr>
+    </w:lvl>
+    <w:lvl w:ilvl="3" w:tentative="1">
+      <w:start w:val="1"/>
+      <w:numFmt w:val="bullet"/>
+      <w:lvlText w:val=""/>
+      <w:lvlJc w:val="left"/>
+      <w:pPr>
+        <w:tabs>
+          <w:tab w:val="num" w:pos="2880"/>
+        </w:tabs>
+        <w:ind w:left="2880" w:hanging="360"/>
+      </w:pPr>
+      <w:rPr>
+        <w:rFonts w:ascii="Wingdings" w:hAnsi="Wingdings" w:hint="default"/>
+        <w:sz w:val="20"/>
+      </w:rPr>
+    </w:lvl>
+    <w:lvl w:ilvl="4" w:tentative="1">
+      <w:start w:val="1"/>
+      <w:numFmt w:val="bullet"/>
+      <w:lvlText w:val=""/>
+      <w:lvlJc w:val="left"/>
+      <w:pPr>
+        <w:tabs>
+          <w:tab w:val="num" w:pos="3600"/>
+        </w:tabs>
+        <w:ind w:left="3600" w:hanging="360"/>
+      </w:pPr>
+      <w:rPr>
+        <w:rFonts w:ascii="Wingdings" w:hAnsi="Wingdings" w:hint="default"/>
+        <w:sz w:val="20"/>
+      </w:rPr>
+    </w:lvl>
+    <w:lvl w:ilvl="5" w:tentative="1">
+      <w:start w:val="1"/>
+      <w:numFmt w:val="bullet"/>
+      <w:lvlText w:val=""/>
+      <w:lvlJc w:val="left"/>
+      <w:pPr>
+        <w:tabs>
+          <w:tab w:val="num" w:pos="4320"/>
+        </w:tabs>
+        <w:ind w:left="4320" w:hanging="360"/>
+      </w:pPr>
+      <w:rPr>
+        <w:rFonts w:ascii="Wingdings" w:hAnsi="Wingdings" w:hint="default"/>
+        <w:sz w:val="20"/>
+      </w:rPr>
+    </w:lvl>
+    <w:lvl w:ilvl="6" w:tentative="1">
+      <w:start w:val="1"/>
+      <w:numFmt w:val="bullet"/>
+      <w:lvlText w:val=""/>
+      <w:lvlJc w:val="left"/>
+      <w:pPr>
+        <w:tabs>
+          <w:tab w:val="num" w:pos="5040"/>
+        </w:tabs>
+        <w:ind w:left="5040" w:hanging="360"/>
+      </w:pPr>
+      <w:rPr>
+        <w:rFonts w:ascii="Wingdings" w:hAnsi="Wingdings" w:hint="default"/>
+        <w:sz w:val="20"/>
+      </w:rPr>
+    </w:lvl>
+    <w:lvl w:ilvl="7" w:tentative="1">
+      <w:start w:val="1"/>
+      <w:numFmt w:val="bullet"/>
+      <w:lvlText w:val=""/>
+      <w:lvlJc w:val="left"/>
+      <w:pPr>
+        <w:tabs>
+          <w:tab w:val="num" w:pos="5760"/>
+        </w:tabs>
+        <w:ind w:left="5760" w:hanging="360"/>
+      </w:pPr>
+      <w:rPr>
+        <w:rFonts w:ascii="Wingdings" w:hAnsi="Wingdings" w:hint="default"/>
+        <w:sz w:val="20"/>
+      </w:rPr>
+    </w:lvl>
+    <w:lvl w:ilvl="8" w:tentative="1">
+      <w:start w:val="1"/>
+      <w:numFmt w:val="bullet"/>
+      <w:lvlText w:val=""/>
+      <w:lvlJc w:val="left"/>
+      <w:pPr>
+        <w:tabs>
+          <w:tab w:val="num" w:pos="6480"/>
+        </w:tabs>
+        <w:ind w:left="6480" w:hanging="360"/>
+      </w:pPr>
+      <w:rPr>
+        <w:rFonts w:ascii="Wingdings" w:hAnsi="Wingdings" w:hint="default"/>
+        <w:sz w:val="20"/>
+      </w:rPr>
+    </w:lvl>
+  </w:abstractNum>
+  <w:abstractNum w:abstractNumId="26" w15:restartNumberingAfterBreak="0">
+    <w:nsid w:val="63626038"/>
+    <w:multiLevelType w:val="multilevel"/>
+    <w:tmpl w:val="F9A861D6"/>
+    <w:lvl w:ilvl="0">
+      <w:start w:val="7"/>
+      <w:numFmt w:val="decimal"/>
+      <w:lvlText w:val="%1."/>
+      <w:lvlJc w:val="left"/>
+      <w:pPr>
+        <w:tabs>
+          <w:tab w:val="num" w:pos="720"/>
+        </w:tabs>
+        <w:ind w:left="720" w:hanging="360"/>
+      </w:pPr>
+    </w:lvl>
+    <w:lvl w:ilvl="1">
+      <w:start w:val="1"/>
+      <w:numFmt w:val="bullet"/>
+      <w:lvlText w:val="o"/>
+      <w:lvlJc w:val="left"/>
+      <w:pPr>
+        <w:tabs>
+          <w:tab w:val="num" w:pos="1440"/>
+        </w:tabs>
+        <w:ind w:left="1440" w:hanging="360"/>
+      </w:pPr>
+      <w:rPr>
+        <w:rFonts w:ascii="Courier New" w:hAnsi="Courier New" w:hint="default"/>
+        <w:sz w:val="20"/>
+      </w:rPr>
+    </w:lvl>
+    <w:lvl w:ilvl="2" w:tentative="1">
+      <w:start w:val="1"/>
+      <w:numFmt w:val="decimal"/>
+      <w:lvlText w:val="%3."/>
+      <w:lvlJc w:val="left"/>
+      <w:pPr>
+        <w:tabs>
+          <w:tab w:val="num" w:pos="2160"/>
+        </w:tabs>
+        <w:ind w:left="2160" w:hanging="360"/>
+      </w:pPr>
+    </w:lvl>
+    <w:lvl w:ilvl="3" w:tentative="1">
+      <w:start w:val="1"/>
+      <w:numFmt w:val="decimal"/>
+      <w:lvlText w:val="%4."/>
+      <w:lvlJc w:val="left"/>
+      <w:pPr>
+        <w:tabs>
+          <w:tab w:val="num" w:pos="2880"/>
+        </w:tabs>
+        <w:ind w:left="2880" w:hanging="360"/>
+      </w:pPr>
+    </w:lvl>
+    <w:lvl w:ilvl="4" w:tentative="1">
+      <w:start w:val="1"/>
+      <w:numFmt w:val="decimal"/>
+      <w:lvlText w:val="%5."/>
+      <w:lvlJc w:val="left"/>
+      <w:pPr>
+        <w:tabs>
+          <w:tab w:val="num" w:pos="3600"/>
+        </w:tabs>
+        <w:ind w:left="3600" w:hanging="360"/>
+      </w:pPr>
+    </w:lvl>
+    <w:lvl w:ilvl="5" w:tentative="1">
+      <w:start w:val="1"/>
+      <w:numFmt w:val="decimal"/>
+      <w:lvlText w:val="%6."/>
+      <w:lvlJc w:val="left"/>
+      <w:pPr>
+        <w:tabs>
+          <w:tab w:val="num" w:pos="4320"/>
+        </w:tabs>
+        <w:ind w:left="4320" w:hanging="360"/>
+      </w:pPr>
+    </w:lvl>
+    <w:lvl w:ilvl="6" w:tentative="1">
+      <w:start w:val="1"/>
+      <w:numFmt w:val="decimal"/>
+      <w:lvlText w:val="%7."/>
+      <w:lvlJc w:val="left"/>
+      <w:pPr>
+        <w:tabs>
+          <w:tab w:val="num" w:pos="5040"/>
+        </w:tabs>
+        <w:ind w:left="5040" w:hanging="360"/>
+      </w:pPr>
+    </w:lvl>
+    <w:lvl w:ilvl="7" w:tentative="1">
+      <w:start w:val="1"/>
+      <w:numFmt w:val="decimal"/>
+      <w:lvlText w:val="%8."/>
+      <w:lvlJc w:val="left"/>
+      <w:pPr>
+        <w:tabs>
+          <w:tab w:val="num" w:pos="5760"/>
+        </w:tabs>
+        <w:ind w:left="5760" w:hanging="360"/>
+      </w:pPr>
+    </w:lvl>
+    <w:lvl w:ilvl="8" w:tentative="1">
+      <w:start w:val="1"/>
+      <w:numFmt w:val="decimal"/>
+      <w:lvlText w:val="%9."/>
+      <w:lvlJc w:val="left"/>
+      <w:pPr>
+        <w:tabs>
+          <w:tab w:val="num" w:pos="6480"/>
+        </w:tabs>
+        <w:ind w:left="6480" w:hanging="360"/>
+      </w:pPr>
+    </w:lvl>
+  </w:abstractNum>
+  <w:abstractNum w:abstractNumId="27" w15:restartNumberingAfterBreak="0">
+    <w:nsid w:val="641F3856"/>
+    <w:multiLevelType w:val="multilevel"/>
+    <w:tmpl w:val="FE42C1A2"/>
+    <w:lvl w:ilvl="0">
+      <w:start w:val="17"/>
+      <w:numFmt w:val="decimal"/>
+      <w:lvlText w:val="%1."/>
+      <w:lvlJc w:val="left"/>
+      <w:pPr>
+        <w:tabs>
+          <w:tab w:val="num" w:pos="720"/>
+        </w:tabs>
+        <w:ind w:left="720" w:hanging="360"/>
+      </w:pPr>
+    </w:lvl>
+    <w:lvl w:ilvl="1" w:tentative="1">
+      <w:start w:val="1"/>
+      <w:numFmt w:val="decimal"/>
+      <w:lvlText w:val="%2."/>
+      <w:lvlJc w:val="left"/>
+      <w:pPr>
+        <w:tabs>
+          <w:tab w:val="num" w:pos="1440"/>
+        </w:tabs>
+        <w:ind w:left="1440" w:hanging="360"/>
+      </w:pPr>
+    </w:lvl>
+    <w:lvl w:ilvl="2" w:tentative="1">
+      <w:start w:val="1"/>
+      <w:numFmt w:val="decimal"/>
+      <w:lvlText w:val="%3."/>
+      <w:lvlJc w:val="left"/>
+      <w:pPr>
+        <w:tabs>
+          <w:tab w:val="num" w:pos="2160"/>
+        </w:tabs>
+        <w:ind w:left="2160" w:hanging="360"/>
+      </w:pPr>
+    </w:lvl>
+    <w:lvl w:ilvl="3" w:tentative="1">
+      <w:start w:val="1"/>
+      <w:numFmt w:val="decimal"/>
+      <w:lvlText w:val="%4."/>
+      <w:lvlJc w:val="left"/>
+      <w:pPr>
+        <w:tabs>
+          <w:tab w:val="num" w:pos="2880"/>
+        </w:tabs>
+        <w:ind w:left="2880" w:hanging="360"/>
+      </w:pPr>
+    </w:lvl>
+    <w:lvl w:ilvl="4" w:tentative="1">
+      <w:start w:val="1"/>
+      <w:numFmt w:val="decimal"/>
+      <w:lvlText w:val="%5."/>
+      <w:lvlJc w:val="left"/>
+      <w:pPr>
+        <w:tabs>
+          <w:tab w:val="num" w:pos="3600"/>
+        </w:tabs>
+        <w:ind w:left="3600" w:hanging="360"/>
+      </w:pPr>
+    </w:lvl>
+    <w:lvl w:ilvl="5" w:tentative="1">
+      <w:start w:val="1"/>
+      <w:numFmt w:val="decimal"/>
+      <w:lvlText w:val="%6."/>
+      <w:lvlJc w:val="left"/>
+      <w:pPr>
+        <w:tabs>
+          <w:tab w:val="num" w:pos="4320"/>
+        </w:tabs>
+        <w:ind w:left="4320" w:hanging="360"/>
+      </w:pPr>
+    </w:lvl>
+    <w:lvl w:ilvl="6" w:tentative="1">
+      <w:start w:val="1"/>
+      <w:numFmt w:val="decimal"/>
+      <w:lvlText w:val="%7."/>
+      <w:lvlJc w:val="left"/>
+      <w:pPr>
+        <w:tabs>
+          <w:tab w:val="num" w:pos="5040"/>
+        </w:tabs>
+        <w:ind w:left="5040" w:hanging="360"/>
+      </w:pPr>
+    </w:lvl>
+    <w:lvl w:ilvl="7" w:tentative="1">
+      <w:start w:val="1"/>
+      <w:numFmt w:val="decimal"/>
+      <w:lvlText w:val="%8."/>
+      <w:lvlJc w:val="left"/>
+      <w:pPr>
+        <w:tabs>
+          <w:tab w:val="num" w:pos="5760"/>
+        </w:tabs>
+        <w:ind w:left="5760" w:hanging="360"/>
+      </w:pPr>
+    </w:lvl>
+    <w:lvl w:ilvl="8" w:tentative="1">
+      <w:start w:val="1"/>
+      <w:numFmt w:val="decimal"/>
+      <w:lvlText w:val="%9."/>
+      <w:lvlJc w:val="left"/>
+      <w:pPr>
+        <w:tabs>
+          <w:tab w:val="num" w:pos="6480"/>
+        </w:tabs>
+        <w:ind w:left="6480" w:hanging="360"/>
+      </w:pPr>
+    </w:lvl>
+  </w:abstractNum>
+  <w:abstractNum w:abstractNumId="28" w15:restartNumberingAfterBreak="0">
     <w:nsid w:val="65553778"/>
     <w:multiLevelType w:val="multilevel"/>
     <w:tmpl w:val="4AC4AE46"/>
@@ -1767,23 +4733,1172 @@
       </w:rPr>
     </w:lvl>
   </w:abstractNum>
+  <w:abstractNum w:abstractNumId="29" w15:restartNumberingAfterBreak="0">
+    <w:nsid w:val="68E90462"/>
+    <w:multiLevelType w:val="multilevel"/>
+    <w:tmpl w:val="94C26E72"/>
+    <w:lvl w:ilvl="0">
+      <w:start w:val="4"/>
+      <w:numFmt w:val="decimal"/>
+      <w:lvlText w:val="%1."/>
+      <w:lvlJc w:val="left"/>
+      <w:pPr>
+        <w:tabs>
+          <w:tab w:val="num" w:pos="720"/>
+        </w:tabs>
+        <w:ind w:left="720" w:hanging="360"/>
+      </w:pPr>
+    </w:lvl>
+    <w:lvl w:ilvl="1">
+      <w:start w:val="1"/>
+      <w:numFmt w:val="bullet"/>
+      <w:lvlText w:val="o"/>
+      <w:lvlJc w:val="left"/>
+      <w:pPr>
+        <w:tabs>
+          <w:tab w:val="num" w:pos="1440"/>
+        </w:tabs>
+        <w:ind w:left="1440" w:hanging="360"/>
+      </w:pPr>
+      <w:rPr>
+        <w:rFonts w:ascii="Courier New" w:hAnsi="Courier New" w:hint="default"/>
+        <w:sz w:val="20"/>
+      </w:rPr>
+    </w:lvl>
+    <w:lvl w:ilvl="2" w:tentative="1">
+      <w:start w:val="1"/>
+      <w:numFmt w:val="decimal"/>
+      <w:lvlText w:val="%3."/>
+      <w:lvlJc w:val="left"/>
+      <w:pPr>
+        <w:tabs>
+          <w:tab w:val="num" w:pos="2160"/>
+        </w:tabs>
+        <w:ind w:left="2160" w:hanging="360"/>
+      </w:pPr>
+    </w:lvl>
+    <w:lvl w:ilvl="3" w:tentative="1">
+      <w:start w:val="1"/>
+      <w:numFmt w:val="decimal"/>
+      <w:lvlText w:val="%4."/>
+      <w:lvlJc w:val="left"/>
+      <w:pPr>
+        <w:tabs>
+          <w:tab w:val="num" w:pos="2880"/>
+        </w:tabs>
+        <w:ind w:left="2880" w:hanging="360"/>
+      </w:pPr>
+    </w:lvl>
+    <w:lvl w:ilvl="4" w:tentative="1">
+      <w:start w:val="1"/>
+      <w:numFmt w:val="decimal"/>
+      <w:lvlText w:val="%5."/>
+      <w:lvlJc w:val="left"/>
+      <w:pPr>
+        <w:tabs>
+          <w:tab w:val="num" w:pos="3600"/>
+        </w:tabs>
+        <w:ind w:left="3600" w:hanging="360"/>
+      </w:pPr>
+    </w:lvl>
+    <w:lvl w:ilvl="5" w:tentative="1">
+      <w:start w:val="1"/>
+      <w:numFmt w:val="decimal"/>
+      <w:lvlText w:val="%6."/>
+      <w:lvlJc w:val="left"/>
+      <w:pPr>
+        <w:tabs>
+          <w:tab w:val="num" w:pos="4320"/>
+        </w:tabs>
+        <w:ind w:left="4320" w:hanging="360"/>
+      </w:pPr>
+    </w:lvl>
+    <w:lvl w:ilvl="6" w:tentative="1">
+      <w:start w:val="1"/>
+      <w:numFmt w:val="decimal"/>
+      <w:lvlText w:val="%7."/>
+      <w:lvlJc w:val="left"/>
+      <w:pPr>
+        <w:tabs>
+          <w:tab w:val="num" w:pos="5040"/>
+        </w:tabs>
+        <w:ind w:left="5040" w:hanging="360"/>
+      </w:pPr>
+    </w:lvl>
+    <w:lvl w:ilvl="7" w:tentative="1">
+      <w:start w:val="1"/>
+      <w:numFmt w:val="decimal"/>
+      <w:lvlText w:val="%8."/>
+      <w:lvlJc w:val="left"/>
+      <w:pPr>
+        <w:tabs>
+          <w:tab w:val="num" w:pos="5760"/>
+        </w:tabs>
+        <w:ind w:left="5760" w:hanging="360"/>
+      </w:pPr>
+    </w:lvl>
+    <w:lvl w:ilvl="8" w:tentative="1">
+      <w:start w:val="1"/>
+      <w:numFmt w:val="decimal"/>
+      <w:lvlText w:val="%9."/>
+      <w:lvlJc w:val="left"/>
+      <w:pPr>
+        <w:tabs>
+          <w:tab w:val="num" w:pos="6480"/>
+        </w:tabs>
+        <w:ind w:left="6480" w:hanging="360"/>
+      </w:pPr>
+    </w:lvl>
+  </w:abstractNum>
+  <w:abstractNum w:abstractNumId="30" w15:restartNumberingAfterBreak="0">
+    <w:nsid w:val="703D2393"/>
+    <w:multiLevelType w:val="multilevel"/>
+    <w:tmpl w:val="0CC67788"/>
+    <w:lvl w:ilvl="0">
+      <w:start w:val="1"/>
+      <w:numFmt w:val="bullet"/>
+      <w:lvlText w:val=""/>
+      <w:lvlJc w:val="left"/>
+      <w:pPr>
+        <w:tabs>
+          <w:tab w:val="num" w:pos="720"/>
+        </w:tabs>
+        <w:ind w:left="720" w:hanging="360"/>
+      </w:pPr>
+      <w:rPr>
+        <w:rFonts w:ascii="Symbol" w:hAnsi="Symbol" w:hint="default"/>
+        <w:sz w:val="20"/>
+      </w:rPr>
+    </w:lvl>
+    <w:lvl w:ilvl="1" w:tentative="1">
+      <w:start w:val="1"/>
+      <w:numFmt w:val="bullet"/>
+      <w:lvlText w:val="o"/>
+      <w:lvlJc w:val="left"/>
+      <w:pPr>
+        <w:tabs>
+          <w:tab w:val="num" w:pos="1440"/>
+        </w:tabs>
+        <w:ind w:left="1440" w:hanging="360"/>
+      </w:pPr>
+      <w:rPr>
+        <w:rFonts w:ascii="Courier New" w:hAnsi="Courier New" w:hint="default"/>
+        <w:sz w:val="20"/>
+      </w:rPr>
+    </w:lvl>
+    <w:lvl w:ilvl="2" w:tentative="1">
+      <w:start w:val="1"/>
+      <w:numFmt w:val="bullet"/>
+      <w:lvlText w:val=""/>
+      <w:lvlJc w:val="left"/>
+      <w:pPr>
+        <w:tabs>
+          <w:tab w:val="num" w:pos="2160"/>
+        </w:tabs>
+        <w:ind w:left="2160" w:hanging="360"/>
+      </w:pPr>
+      <w:rPr>
+        <w:rFonts w:ascii="Wingdings" w:hAnsi="Wingdings" w:hint="default"/>
+        <w:sz w:val="20"/>
+      </w:rPr>
+    </w:lvl>
+    <w:lvl w:ilvl="3" w:tentative="1">
+      <w:start w:val="1"/>
+      <w:numFmt w:val="bullet"/>
+      <w:lvlText w:val=""/>
+      <w:lvlJc w:val="left"/>
+      <w:pPr>
+        <w:tabs>
+          <w:tab w:val="num" w:pos="2880"/>
+        </w:tabs>
+        <w:ind w:left="2880" w:hanging="360"/>
+      </w:pPr>
+      <w:rPr>
+        <w:rFonts w:ascii="Wingdings" w:hAnsi="Wingdings" w:hint="default"/>
+        <w:sz w:val="20"/>
+      </w:rPr>
+    </w:lvl>
+    <w:lvl w:ilvl="4" w:tentative="1">
+      <w:start w:val="1"/>
+      <w:numFmt w:val="bullet"/>
+      <w:lvlText w:val=""/>
+      <w:lvlJc w:val="left"/>
+      <w:pPr>
+        <w:tabs>
+          <w:tab w:val="num" w:pos="3600"/>
+        </w:tabs>
+        <w:ind w:left="3600" w:hanging="360"/>
+      </w:pPr>
+      <w:rPr>
+        <w:rFonts w:ascii="Wingdings" w:hAnsi="Wingdings" w:hint="default"/>
+        <w:sz w:val="20"/>
+      </w:rPr>
+    </w:lvl>
+    <w:lvl w:ilvl="5" w:tentative="1">
+      <w:start w:val="1"/>
+      <w:numFmt w:val="bullet"/>
+      <w:lvlText w:val=""/>
+      <w:lvlJc w:val="left"/>
+      <w:pPr>
+        <w:tabs>
+          <w:tab w:val="num" w:pos="4320"/>
+        </w:tabs>
+        <w:ind w:left="4320" w:hanging="360"/>
+      </w:pPr>
+      <w:rPr>
+        <w:rFonts w:ascii="Wingdings" w:hAnsi="Wingdings" w:hint="default"/>
+        <w:sz w:val="20"/>
+      </w:rPr>
+    </w:lvl>
+    <w:lvl w:ilvl="6" w:tentative="1">
+      <w:start w:val="1"/>
+      <w:numFmt w:val="bullet"/>
+      <w:lvlText w:val=""/>
+      <w:lvlJc w:val="left"/>
+      <w:pPr>
+        <w:tabs>
+          <w:tab w:val="num" w:pos="5040"/>
+        </w:tabs>
+        <w:ind w:left="5040" w:hanging="360"/>
+      </w:pPr>
+      <w:rPr>
+        <w:rFonts w:ascii="Wingdings" w:hAnsi="Wingdings" w:hint="default"/>
+        <w:sz w:val="20"/>
+      </w:rPr>
+    </w:lvl>
+    <w:lvl w:ilvl="7" w:tentative="1">
+      <w:start w:val="1"/>
+      <w:numFmt w:val="bullet"/>
+      <w:lvlText w:val=""/>
+      <w:lvlJc w:val="left"/>
+      <w:pPr>
+        <w:tabs>
+          <w:tab w:val="num" w:pos="5760"/>
+        </w:tabs>
+        <w:ind w:left="5760" w:hanging="360"/>
+      </w:pPr>
+      <w:rPr>
+        <w:rFonts w:ascii="Wingdings" w:hAnsi="Wingdings" w:hint="default"/>
+        <w:sz w:val="20"/>
+      </w:rPr>
+    </w:lvl>
+    <w:lvl w:ilvl="8" w:tentative="1">
+      <w:start w:val="1"/>
+      <w:numFmt w:val="bullet"/>
+      <w:lvlText w:val=""/>
+      <w:lvlJc w:val="left"/>
+      <w:pPr>
+        <w:tabs>
+          <w:tab w:val="num" w:pos="6480"/>
+        </w:tabs>
+        <w:ind w:left="6480" w:hanging="360"/>
+      </w:pPr>
+      <w:rPr>
+        <w:rFonts w:ascii="Wingdings" w:hAnsi="Wingdings" w:hint="default"/>
+        <w:sz w:val="20"/>
+      </w:rPr>
+    </w:lvl>
+  </w:abstractNum>
+  <w:abstractNum w:abstractNumId="31" w15:restartNumberingAfterBreak="0">
+    <w:nsid w:val="71E94C16"/>
+    <w:multiLevelType w:val="multilevel"/>
+    <w:tmpl w:val="523E6D42"/>
+    <w:lvl w:ilvl="0">
+      <w:start w:val="21"/>
+      <w:numFmt w:val="decimal"/>
+      <w:lvlText w:val="%1."/>
+      <w:lvlJc w:val="left"/>
+      <w:pPr>
+        <w:tabs>
+          <w:tab w:val="num" w:pos="720"/>
+        </w:tabs>
+        <w:ind w:left="720" w:hanging="360"/>
+      </w:pPr>
+    </w:lvl>
+    <w:lvl w:ilvl="1" w:tentative="1">
+      <w:start w:val="1"/>
+      <w:numFmt w:val="decimal"/>
+      <w:lvlText w:val="%2."/>
+      <w:lvlJc w:val="left"/>
+      <w:pPr>
+        <w:tabs>
+          <w:tab w:val="num" w:pos="1440"/>
+        </w:tabs>
+        <w:ind w:left="1440" w:hanging="360"/>
+      </w:pPr>
+    </w:lvl>
+    <w:lvl w:ilvl="2" w:tentative="1">
+      <w:start w:val="1"/>
+      <w:numFmt w:val="decimal"/>
+      <w:lvlText w:val="%3."/>
+      <w:lvlJc w:val="left"/>
+      <w:pPr>
+        <w:tabs>
+          <w:tab w:val="num" w:pos="2160"/>
+        </w:tabs>
+        <w:ind w:left="2160" w:hanging="360"/>
+      </w:pPr>
+    </w:lvl>
+    <w:lvl w:ilvl="3" w:tentative="1">
+      <w:start w:val="1"/>
+      <w:numFmt w:val="decimal"/>
+      <w:lvlText w:val="%4."/>
+      <w:lvlJc w:val="left"/>
+      <w:pPr>
+        <w:tabs>
+          <w:tab w:val="num" w:pos="2880"/>
+        </w:tabs>
+        <w:ind w:left="2880" w:hanging="360"/>
+      </w:pPr>
+    </w:lvl>
+    <w:lvl w:ilvl="4" w:tentative="1">
+      <w:start w:val="1"/>
+      <w:numFmt w:val="decimal"/>
+      <w:lvlText w:val="%5."/>
+      <w:lvlJc w:val="left"/>
+      <w:pPr>
+        <w:tabs>
+          <w:tab w:val="num" w:pos="3600"/>
+        </w:tabs>
+        <w:ind w:left="3600" w:hanging="360"/>
+      </w:pPr>
+    </w:lvl>
+    <w:lvl w:ilvl="5" w:tentative="1">
+      <w:start w:val="1"/>
+      <w:numFmt w:val="decimal"/>
+      <w:lvlText w:val="%6."/>
+      <w:lvlJc w:val="left"/>
+      <w:pPr>
+        <w:tabs>
+          <w:tab w:val="num" w:pos="4320"/>
+        </w:tabs>
+        <w:ind w:left="4320" w:hanging="360"/>
+      </w:pPr>
+    </w:lvl>
+    <w:lvl w:ilvl="6" w:tentative="1">
+      <w:start w:val="1"/>
+      <w:numFmt w:val="decimal"/>
+      <w:lvlText w:val="%7."/>
+      <w:lvlJc w:val="left"/>
+      <w:pPr>
+        <w:tabs>
+          <w:tab w:val="num" w:pos="5040"/>
+        </w:tabs>
+        <w:ind w:left="5040" w:hanging="360"/>
+      </w:pPr>
+    </w:lvl>
+    <w:lvl w:ilvl="7" w:tentative="1">
+      <w:start w:val="1"/>
+      <w:numFmt w:val="decimal"/>
+      <w:lvlText w:val="%8."/>
+      <w:lvlJc w:val="left"/>
+      <w:pPr>
+        <w:tabs>
+          <w:tab w:val="num" w:pos="5760"/>
+        </w:tabs>
+        <w:ind w:left="5760" w:hanging="360"/>
+      </w:pPr>
+    </w:lvl>
+    <w:lvl w:ilvl="8" w:tentative="1">
+      <w:start w:val="1"/>
+      <w:numFmt w:val="decimal"/>
+      <w:lvlText w:val="%9."/>
+      <w:lvlJc w:val="left"/>
+      <w:pPr>
+        <w:tabs>
+          <w:tab w:val="num" w:pos="6480"/>
+        </w:tabs>
+        <w:ind w:left="6480" w:hanging="360"/>
+      </w:pPr>
+    </w:lvl>
+  </w:abstractNum>
+  <w:abstractNum w:abstractNumId="32" w15:restartNumberingAfterBreak="0">
+    <w:nsid w:val="73391B98"/>
+    <w:multiLevelType w:val="multilevel"/>
+    <w:tmpl w:val="8C1C9A26"/>
+    <w:lvl w:ilvl="0">
+      <w:start w:val="22"/>
+      <w:numFmt w:val="decimal"/>
+      <w:lvlText w:val="%1."/>
+      <w:lvlJc w:val="left"/>
+      <w:pPr>
+        <w:tabs>
+          <w:tab w:val="num" w:pos="720"/>
+        </w:tabs>
+        <w:ind w:left="720" w:hanging="360"/>
+      </w:pPr>
+    </w:lvl>
+    <w:lvl w:ilvl="1" w:tentative="1">
+      <w:start w:val="1"/>
+      <w:numFmt w:val="decimal"/>
+      <w:lvlText w:val="%2."/>
+      <w:lvlJc w:val="left"/>
+      <w:pPr>
+        <w:tabs>
+          <w:tab w:val="num" w:pos="1440"/>
+        </w:tabs>
+        <w:ind w:left="1440" w:hanging="360"/>
+      </w:pPr>
+    </w:lvl>
+    <w:lvl w:ilvl="2" w:tentative="1">
+      <w:start w:val="1"/>
+      <w:numFmt w:val="decimal"/>
+      <w:lvlText w:val="%3."/>
+      <w:lvlJc w:val="left"/>
+      <w:pPr>
+        <w:tabs>
+          <w:tab w:val="num" w:pos="2160"/>
+        </w:tabs>
+        <w:ind w:left="2160" w:hanging="360"/>
+      </w:pPr>
+    </w:lvl>
+    <w:lvl w:ilvl="3" w:tentative="1">
+      <w:start w:val="1"/>
+      <w:numFmt w:val="decimal"/>
+      <w:lvlText w:val="%4."/>
+      <w:lvlJc w:val="left"/>
+      <w:pPr>
+        <w:tabs>
+          <w:tab w:val="num" w:pos="2880"/>
+        </w:tabs>
+        <w:ind w:left="2880" w:hanging="360"/>
+      </w:pPr>
+    </w:lvl>
+    <w:lvl w:ilvl="4" w:tentative="1">
+      <w:start w:val="1"/>
+      <w:numFmt w:val="decimal"/>
+      <w:lvlText w:val="%5."/>
+      <w:lvlJc w:val="left"/>
+      <w:pPr>
+        <w:tabs>
+          <w:tab w:val="num" w:pos="3600"/>
+        </w:tabs>
+        <w:ind w:left="3600" w:hanging="360"/>
+      </w:pPr>
+    </w:lvl>
+    <w:lvl w:ilvl="5" w:tentative="1">
+      <w:start w:val="1"/>
+      <w:numFmt w:val="decimal"/>
+      <w:lvlText w:val="%6."/>
+      <w:lvlJc w:val="left"/>
+      <w:pPr>
+        <w:tabs>
+          <w:tab w:val="num" w:pos="4320"/>
+        </w:tabs>
+        <w:ind w:left="4320" w:hanging="360"/>
+      </w:pPr>
+    </w:lvl>
+    <w:lvl w:ilvl="6" w:tentative="1">
+      <w:start w:val="1"/>
+      <w:numFmt w:val="decimal"/>
+      <w:lvlText w:val="%7."/>
+      <w:lvlJc w:val="left"/>
+      <w:pPr>
+        <w:tabs>
+          <w:tab w:val="num" w:pos="5040"/>
+        </w:tabs>
+        <w:ind w:left="5040" w:hanging="360"/>
+      </w:pPr>
+    </w:lvl>
+    <w:lvl w:ilvl="7" w:tentative="1">
+      <w:start w:val="1"/>
+      <w:numFmt w:val="decimal"/>
+      <w:lvlText w:val="%8."/>
+      <w:lvlJc w:val="left"/>
+      <w:pPr>
+        <w:tabs>
+          <w:tab w:val="num" w:pos="5760"/>
+        </w:tabs>
+        <w:ind w:left="5760" w:hanging="360"/>
+      </w:pPr>
+    </w:lvl>
+    <w:lvl w:ilvl="8" w:tentative="1">
+      <w:start w:val="1"/>
+      <w:numFmt w:val="decimal"/>
+      <w:lvlText w:val="%9."/>
+      <w:lvlJc w:val="left"/>
+      <w:pPr>
+        <w:tabs>
+          <w:tab w:val="num" w:pos="6480"/>
+        </w:tabs>
+        <w:ind w:left="6480" w:hanging="360"/>
+      </w:pPr>
+    </w:lvl>
+  </w:abstractNum>
+  <w:abstractNum w:abstractNumId="33" w15:restartNumberingAfterBreak="0">
+    <w:nsid w:val="750518C3"/>
+    <w:multiLevelType w:val="multilevel"/>
+    <w:tmpl w:val="545CCD1E"/>
+    <w:lvl w:ilvl="0">
+      <w:start w:val="1"/>
+      <w:numFmt w:val="bullet"/>
+      <w:lvlText w:val=""/>
+      <w:lvlJc w:val="left"/>
+      <w:pPr>
+        <w:tabs>
+          <w:tab w:val="num" w:pos="720"/>
+        </w:tabs>
+        <w:ind w:left="720" w:hanging="360"/>
+      </w:pPr>
+      <w:rPr>
+        <w:rFonts w:ascii="Symbol" w:hAnsi="Symbol" w:hint="default"/>
+        <w:sz w:val="20"/>
+      </w:rPr>
+    </w:lvl>
+    <w:lvl w:ilvl="1" w:tentative="1">
+      <w:start w:val="1"/>
+      <w:numFmt w:val="bullet"/>
+      <w:lvlText w:val="o"/>
+      <w:lvlJc w:val="left"/>
+      <w:pPr>
+        <w:tabs>
+          <w:tab w:val="num" w:pos="1440"/>
+        </w:tabs>
+        <w:ind w:left="1440" w:hanging="360"/>
+      </w:pPr>
+      <w:rPr>
+        <w:rFonts w:ascii="Courier New" w:hAnsi="Courier New" w:hint="default"/>
+        <w:sz w:val="20"/>
+      </w:rPr>
+    </w:lvl>
+    <w:lvl w:ilvl="2" w:tentative="1">
+      <w:start w:val="1"/>
+      <w:numFmt w:val="bullet"/>
+      <w:lvlText w:val=""/>
+      <w:lvlJc w:val="left"/>
+      <w:pPr>
+        <w:tabs>
+          <w:tab w:val="num" w:pos="2160"/>
+        </w:tabs>
+        <w:ind w:left="2160" w:hanging="360"/>
+      </w:pPr>
+      <w:rPr>
+        <w:rFonts w:ascii="Wingdings" w:hAnsi="Wingdings" w:hint="default"/>
+        <w:sz w:val="20"/>
+      </w:rPr>
+    </w:lvl>
+    <w:lvl w:ilvl="3" w:tentative="1">
+      <w:start w:val="1"/>
+      <w:numFmt w:val="bullet"/>
+      <w:lvlText w:val=""/>
+      <w:lvlJc w:val="left"/>
+      <w:pPr>
+        <w:tabs>
+          <w:tab w:val="num" w:pos="2880"/>
+        </w:tabs>
+        <w:ind w:left="2880" w:hanging="360"/>
+      </w:pPr>
+      <w:rPr>
+        <w:rFonts w:ascii="Wingdings" w:hAnsi="Wingdings" w:hint="default"/>
+        <w:sz w:val="20"/>
+      </w:rPr>
+    </w:lvl>
+    <w:lvl w:ilvl="4" w:tentative="1">
+      <w:start w:val="1"/>
+      <w:numFmt w:val="bullet"/>
+      <w:lvlText w:val=""/>
+      <w:lvlJc w:val="left"/>
+      <w:pPr>
+        <w:tabs>
+          <w:tab w:val="num" w:pos="3600"/>
+        </w:tabs>
+        <w:ind w:left="3600" w:hanging="360"/>
+      </w:pPr>
+      <w:rPr>
+        <w:rFonts w:ascii="Wingdings" w:hAnsi="Wingdings" w:hint="default"/>
+        <w:sz w:val="20"/>
+      </w:rPr>
+    </w:lvl>
+    <w:lvl w:ilvl="5" w:tentative="1">
+      <w:start w:val="1"/>
+      <w:numFmt w:val="bullet"/>
+      <w:lvlText w:val=""/>
+      <w:lvlJc w:val="left"/>
+      <w:pPr>
+        <w:tabs>
+          <w:tab w:val="num" w:pos="4320"/>
+        </w:tabs>
+        <w:ind w:left="4320" w:hanging="360"/>
+      </w:pPr>
+      <w:rPr>
+        <w:rFonts w:ascii="Wingdings" w:hAnsi="Wingdings" w:hint="default"/>
+        <w:sz w:val="20"/>
+      </w:rPr>
+    </w:lvl>
+    <w:lvl w:ilvl="6" w:tentative="1">
+      <w:start w:val="1"/>
+      <w:numFmt w:val="bullet"/>
+      <w:lvlText w:val=""/>
+      <w:lvlJc w:val="left"/>
+      <w:pPr>
+        <w:tabs>
+          <w:tab w:val="num" w:pos="5040"/>
+        </w:tabs>
+        <w:ind w:left="5040" w:hanging="360"/>
+      </w:pPr>
+      <w:rPr>
+        <w:rFonts w:ascii="Wingdings" w:hAnsi="Wingdings" w:hint="default"/>
+        <w:sz w:val="20"/>
+      </w:rPr>
+    </w:lvl>
+    <w:lvl w:ilvl="7" w:tentative="1">
+      <w:start w:val="1"/>
+      <w:numFmt w:val="bullet"/>
+      <w:lvlText w:val=""/>
+      <w:lvlJc w:val="left"/>
+      <w:pPr>
+        <w:tabs>
+          <w:tab w:val="num" w:pos="5760"/>
+        </w:tabs>
+        <w:ind w:left="5760" w:hanging="360"/>
+      </w:pPr>
+      <w:rPr>
+        <w:rFonts w:ascii="Wingdings" w:hAnsi="Wingdings" w:hint="default"/>
+        <w:sz w:val="20"/>
+      </w:rPr>
+    </w:lvl>
+    <w:lvl w:ilvl="8" w:tentative="1">
+      <w:start w:val="1"/>
+      <w:numFmt w:val="bullet"/>
+      <w:lvlText w:val=""/>
+      <w:lvlJc w:val="left"/>
+      <w:pPr>
+        <w:tabs>
+          <w:tab w:val="num" w:pos="6480"/>
+        </w:tabs>
+        <w:ind w:left="6480" w:hanging="360"/>
+      </w:pPr>
+      <w:rPr>
+        <w:rFonts w:ascii="Wingdings" w:hAnsi="Wingdings" w:hint="default"/>
+        <w:sz w:val="20"/>
+      </w:rPr>
+    </w:lvl>
+  </w:abstractNum>
+  <w:abstractNum w:abstractNumId="34" w15:restartNumberingAfterBreak="0">
+    <w:nsid w:val="794D5285"/>
+    <w:multiLevelType w:val="multilevel"/>
+    <w:tmpl w:val="0F72D67E"/>
+    <w:lvl w:ilvl="0">
+      <w:start w:val="1"/>
+      <w:numFmt w:val="bullet"/>
+      <w:lvlText w:val=""/>
+      <w:lvlJc w:val="left"/>
+      <w:pPr>
+        <w:tabs>
+          <w:tab w:val="num" w:pos="720"/>
+        </w:tabs>
+        <w:ind w:left="720" w:hanging="360"/>
+      </w:pPr>
+      <w:rPr>
+        <w:rFonts w:ascii="Symbol" w:hAnsi="Symbol" w:hint="default"/>
+        <w:sz w:val="20"/>
+      </w:rPr>
+    </w:lvl>
+    <w:lvl w:ilvl="1" w:tentative="1">
+      <w:start w:val="1"/>
+      <w:numFmt w:val="bullet"/>
+      <w:lvlText w:val="o"/>
+      <w:lvlJc w:val="left"/>
+      <w:pPr>
+        <w:tabs>
+          <w:tab w:val="num" w:pos="1440"/>
+        </w:tabs>
+        <w:ind w:left="1440" w:hanging="360"/>
+      </w:pPr>
+      <w:rPr>
+        <w:rFonts w:ascii="Courier New" w:hAnsi="Courier New" w:hint="default"/>
+        <w:sz w:val="20"/>
+      </w:rPr>
+    </w:lvl>
+    <w:lvl w:ilvl="2" w:tentative="1">
+      <w:start w:val="1"/>
+      <w:numFmt w:val="bullet"/>
+      <w:lvlText w:val=""/>
+      <w:lvlJc w:val="left"/>
+      <w:pPr>
+        <w:tabs>
+          <w:tab w:val="num" w:pos="2160"/>
+        </w:tabs>
+        <w:ind w:left="2160" w:hanging="360"/>
+      </w:pPr>
+      <w:rPr>
+        <w:rFonts w:ascii="Wingdings" w:hAnsi="Wingdings" w:hint="default"/>
+        <w:sz w:val="20"/>
+      </w:rPr>
+    </w:lvl>
+    <w:lvl w:ilvl="3" w:tentative="1">
+      <w:start w:val="1"/>
+      <w:numFmt w:val="bullet"/>
+      <w:lvlText w:val=""/>
+      <w:lvlJc w:val="left"/>
+      <w:pPr>
+        <w:tabs>
+          <w:tab w:val="num" w:pos="2880"/>
+        </w:tabs>
+        <w:ind w:left="2880" w:hanging="360"/>
+      </w:pPr>
+      <w:rPr>
+        <w:rFonts w:ascii="Wingdings" w:hAnsi="Wingdings" w:hint="default"/>
+        <w:sz w:val="20"/>
+      </w:rPr>
+    </w:lvl>
+    <w:lvl w:ilvl="4" w:tentative="1">
+      <w:start w:val="1"/>
+      <w:numFmt w:val="bullet"/>
+      <w:lvlText w:val=""/>
+      <w:lvlJc w:val="left"/>
+      <w:pPr>
+        <w:tabs>
+          <w:tab w:val="num" w:pos="3600"/>
+        </w:tabs>
+        <w:ind w:left="3600" w:hanging="360"/>
+      </w:pPr>
+      <w:rPr>
+        <w:rFonts w:ascii="Wingdings" w:hAnsi="Wingdings" w:hint="default"/>
+        <w:sz w:val="20"/>
+      </w:rPr>
+    </w:lvl>
+    <w:lvl w:ilvl="5" w:tentative="1">
+      <w:start w:val="1"/>
+      <w:numFmt w:val="bullet"/>
+      <w:lvlText w:val=""/>
+      <w:lvlJc w:val="left"/>
+      <w:pPr>
+        <w:tabs>
+          <w:tab w:val="num" w:pos="4320"/>
+        </w:tabs>
+        <w:ind w:left="4320" w:hanging="360"/>
+      </w:pPr>
+      <w:rPr>
+        <w:rFonts w:ascii="Wingdings" w:hAnsi="Wingdings" w:hint="default"/>
+        <w:sz w:val="20"/>
+      </w:rPr>
+    </w:lvl>
+    <w:lvl w:ilvl="6" w:tentative="1">
+      <w:start w:val="1"/>
+      <w:numFmt w:val="bullet"/>
+      <w:lvlText w:val=""/>
+      <w:lvlJc w:val="left"/>
+      <w:pPr>
+        <w:tabs>
+          <w:tab w:val="num" w:pos="5040"/>
+        </w:tabs>
+        <w:ind w:left="5040" w:hanging="360"/>
+      </w:pPr>
+      <w:rPr>
+        <w:rFonts w:ascii="Wingdings" w:hAnsi="Wingdings" w:hint="default"/>
+        <w:sz w:val="20"/>
+      </w:rPr>
+    </w:lvl>
+    <w:lvl w:ilvl="7" w:tentative="1">
+      <w:start w:val="1"/>
+      <w:numFmt w:val="bullet"/>
+      <w:lvlText w:val=""/>
+      <w:lvlJc w:val="left"/>
+      <w:pPr>
+        <w:tabs>
+          <w:tab w:val="num" w:pos="5760"/>
+        </w:tabs>
+        <w:ind w:left="5760" w:hanging="360"/>
+      </w:pPr>
+      <w:rPr>
+        <w:rFonts w:ascii="Wingdings" w:hAnsi="Wingdings" w:hint="default"/>
+        <w:sz w:val="20"/>
+      </w:rPr>
+    </w:lvl>
+    <w:lvl w:ilvl="8" w:tentative="1">
+      <w:start w:val="1"/>
+      <w:numFmt w:val="bullet"/>
+      <w:lvlText w:val=""/>
+      <w:lvlJc w:val="left"/>
+      <w:pPr>
+        <w:tabs>
+          <w:tab w:val="num" w:pos="6480"/>
+        </w:tabs>
+        <w:ind w:left="6480" w:hanging="360"/>
+      </w:pPr>
+      <w:rPr>
+        <w:rFonts w:ascii="Wingdings" w:hAnsi="Wingdings" w:hint="default"/>
+        <w:sz w:val="20"/>
+      </w:rPr>
+    </w:lvl>
+  </w:abstractNum>
+  <w:abstractNum w:abstractNumId="35" w15:restartNumberingAfterBreak="0">
+    <w:nsid w:val="7AEB57D3"/>
+    <w:multiLevelType w:val="multilevel"/>
+    <w:tmpl w:val="134EDF52"/>
+    <w:lvl w:ilvl="0">
+      <w:start w:val="9"/>
+      <w:numFmt w:val="decimal"/>
+      <w:lvlText w:val="%1."/>
+      <w:lvlJc w:val="left"/>
+      <w:pPr>
+        <w:tabs>
+          <w:tab w:val="num" w:pos="720"/>
+        </w:tabs>
+        <w:ind w:left="720" w:hanging="360"/>
+      </w:pPr>
+    </w:lvl>
+    <w:lvl w:ilvl="1">
+      <w:start w:val="1"/>
+      <w:numFmt w:val="bullet"/>
+      <w:lvlText w:val="o"/>
+      <w:lvlJc w:val="left"/>
+      <w:pPr>
+        <w:tabs>
+          <w:tab w:val="num" w:pos="1440"/>
+        </w:tabs>
+        <w:ind w:left="1440" w:hanging="360"/>
+      </w:pPr>
+      <w:rPr>
+        <w:rFonts w:ascii="Courier New" w:hAnsi="Courier New" w:hint="default"/>
+        <w:sz w:val="20"/>
+      </w:rPr>
+    </w:lvl>
+    <w:lvl w:ilvl="2" w:tentative="1">
+      <w:start w:val="1"/>
+      <w:numFmt w:val="decimal"/>
+      <w:lvlText w:val="%3."/>
+      <w:lvlJc w:val="left"/>
+      <w:pPr>
+        <w:tabs>
+          <w:tab w:val="num" w:pos="2160"/>
+        </w:tabs>
+        <w:ind w:left="2160" w:hanging="360"/>
+      </w:pPr>
+    </w:lvl>
+    <w:lvl w:ilvl="3" w:tentative="1">
+      <w:start w:val="1"/>
+      <w:numFmt w:val="decimal"/>
+      <w:lvlText w:val="%4."/>
+      <w:lvlJc w:val="left"/>
+      <w:pPr>
+        <w:tabs>
+          <w:tab w:val="num" w:pos="2880"/>
+        </w:tabs>
+        <w:ind w:left="2880" w:hanging="360"/>
+      </w:pPr>
+    </w:lvl>
+    <w:lvl w:ilvl="4" w:tentative="1">
+      <w:start w:val="1"/>
+      <w:numFmt w:val="decimal"/>
+      <w:lvlText w:val="%5."/>
+      <w:lvlJc w:val="left"/>
+      <w:pPr>
+        <w:tabs>
+          <w:tab w:val="num" w:pos="3600"/>
+        </w:tabs>
+        <w:ind w:left="3600" w:hanging="360"/>
+      </w:pPr>
+    </w:lvl>
+    <w:lvl w:ilvl="5" w:tentative="1">
+      <w:start w:val="1"/>
+      <w:numFmt w:val="decimal"/>
+      <w:lvlText w:val="%6."/>
+      <w:lvlJc w:val="left"/>
+      <w:pPr>
+        <w:tabs>
+          <w:tab w:val="num" w:pos="4320"/>
+        </w:tabs>
+        <w:ind w:left="4320" w:hanging="360"/>
+      </w:pPr>
+    </w:lvl>
+    <w:lvl w:ilvl="6" w:tentative="1">
+      <w:start w:val="1"/>
+      <w:numFmt w:val="decimal"/>
+      <w:lvlText w:val="%7."/>
+      <w:lvlJc w:val="left"/>
+      <w:pPr>
+        <w:tabs>
+          <w:tab w:val="num" w:pos="5040"/>
+        </w:tabs>
+        <w:ind w:left="5040" w:hanging="360"/>
+      </w:pPr>
+    </w:lvl>
+    <w:lvl w:ilvl="7" w:tentative="1">
+      <w:start w:val="1"/>
+      <w:numFmt w:val="decimal"/>
+      <w:lvlText w:val="%8."/>
+      <w:lvlJc w:val="left"/>
+      <w:pPr>
+        <w:tabs>
+          <w:tab w:val="num" w:pos="5760"/>
+        </w:tabs>
+        <w:ind w:left="5760" w:hanging="360"/>
+      </w:pPr>
+    </w:lvl>
+    <w:lvl w:ilvl="8" w:tentative="1">
+      <w:start w:val="1"/>
+      <w:numFmt w:val="decimal"/>
+      <w:lvlText w:val="%9."/>
+      <w:lvlJc w:val="left"/>
+      <w:pPr>
+        <w:tabs>
+          <w:tab w:val="num" w:pos="6480"/>
+        </w:tabs>
+        <w:ind w:left="6480" w:hanging="360"/>
+      </w:pPr>
+    </w:lvl>
+  </w:abstractNum>
+  <w:abstractNum w:abstractNumId="36" w15:restartNumberingAfterBreak="0">
+    <w:nsid w:val="7DB01384"/>
+    <w:multiLevelType w:val="multilevel"/>
+    <w:tmpl w:val="A93A9EB8"/>
+    <w:lvl w:ilvl="0">
+      <w:start w:val="1"/>
+      <w:numFmt w:val="bullet"/>
+      <w:lvlText w:val=""/>
+      <w:lvlJc w:val="left"/>
+      <w:pPr>
+        <w:tabs>
+          <w:tab w:val="num" w:pos="720"/>
+        </w:tabs>
+        <w:ind w:left="720" w:hanging="360"/>
+      </w:pPr>
+      <w:rPr>
+        <w:rFonts w:ascii="Symbol" w:hAnsi="Symbol" w:hint="default"/>
+        <w:sz w:val="20"/>
+      </w:rPr>
+    </w:lvl>
+    <w:lvl w:ilvl="1" w:tentative="1">
+      <w:start w:val="1"/>
+      <w:numFmt w:val="bullet"/>
+      <w:lvlText w:val="o"/>
+      <w:lvlJc w:val="left"/>
+      <w:pPr>
+        <w:tabs>
+          <w:tab w:val="num" w:pos="1440"/>
+        </w:tabs>
+        <w:ind w:left="1440" w:hanging="360"/>
+      </w:pPr>
+      <w:rPr>
+        <w:rFonts w:ascii="Courier New" w:hAnsi="Courier New" w:hint="default"/>
+        <w:sz w:val="20"/>
+      </w:rPr>
+    </w:lvl>
+    <w:lvl w:ilvl="2" w:tentative="1">
+      <w:start w:val="1"/>
+      <w:numFmt w:val="bullet"/>
+      <w:lvlText w:val=""/>
+      <w:lvlJc w:val="left"/>
+      <w:pPr>
+        <w:tabs>
+          <w:tab w:val="num" w:pos="2160"/>
+        </w:tabs>
+        <w:ind w:left="2160" w:hanging="360"/>
+      </w:pPr>
+      <w:rPr>
+        <w:rFonts w:ascii="Wingdings" w:hAnsi="Wingdings" w:hint="default"/>
+        <w:sz w:val="20"/>
+      </w:rPr>
+    </w:lvl>
+    <w:lvl w:ilvl="3" w:tentative="1">
+      <w:start w:val="1"/>
+      <w:numFmt w:val="bullet"/>
+      <w:lvlText w:val=""/>
+      <w:lvlJc w:val="left"/>
+      <w:pPr>
+        <w:tabs>
+          <w:tab w:val="num" w:pos="2880"/>
+        </w:tabs>
+        <w:ind w:left="2880" w:hanging="360"/>
+      </w:pPr>
+      <w:rPr>
+        <w:rFonts w:ascii="Wingdings" w:hAnsi="Wingdings" w:hint="default"/>
+        <w:sz w:val="20"/>
+      </w:rPr>
+    </w:lvl>
+    <w:lvl w:ilvl="4" w:tentative="1">
+      <w:start w:val="1"/>
+      <w:numFmt w:val="bullet"/>
+      <w:lvlText w:val=""/>
+      <w:lvlJc w:val="left"/>
+      <w:pPr>
+        <w:tabs>
+          <w:tab w:val="num" w:pos="3600"/>
+        </w:tabs>
+        <w:ind w:left="3600" w:hanging="360"/>
+      </w:pPr>
+      <w:rPr>
+        <w:rFonts w:ascii="Wingdings" w:hAnsi="Wingdings" w:hint="default"/>
+        <w:sz w:val="20"/>
+      </w:rPr>
+    </w:lvl>
+    <w:lvl w:ilvl="5" w:tentative="1">
+      <w:start w:val="1"/>
+      <w:numFmt w:val="bullet"/>
+      <w:lvlText w:val=""/>
+      <w:lvlJc w:val="left"/>
+      <w:pPr>
+        <w:tabs>
+          <w:tab w:val="num" w:pos="4320"/>
+        </w:tabs>
+        <w:ind w:left="4320" w:hanging="360"/>
+      </w:pPr>
+      <w:rPr>
+        <w:rFonts w:ascii="Wingdings" w:hAnsi="Wingdings" w:hint="default"/>
+        <w:sz w:val="20"/>
+      </w:rPr>
+    </w:lvl>
+    <w:lvl w:ilvl="6" w:tentative="1">
+      <w:start w:val="1"/>
+      <w:numFmt w:val="bullet"/>
+      <w:lvlText w:val=""/>
+      <w:lvlJc w:val="left"/>
+      <w:pPr>
+        <w:tabs>
+          <w:tab w:val="num" w:pos="5040"/>
+        </w:tabs>
+        <w:ind w:left="5040" w:hanging="360"/>
+      </w:pPr>
+      <w:rPr>
+        <w:rFonts w:ascii="Wingdings" w:hAnsi="Wingdings" w:hint="default"/>
+        <w:sz w:val="20"/>
+      </w:rPr>
+    </w:lvl>
+    <w:lvl w:ilvl="7" w:tentative="1">
+      <w:start w:val="1"/>
+      <w:numFmt w:val="bullet"/>
+      <w:lvlText w:val=""/>
+      <w:lvlJc w:val="left"/>
+      <w:pPr>
+        <w:tabs>
+          <w:tab w:val="num" w:pos="5760"/>
+        </w:tabs>
+        <w:ind w:left="5760" w:hanging="360"/>
+      </w:pPr>
+      <w:rPr>
+        <w:rFonts w:ascii="Wingdings" w:hAnsi="Wingdings" w:hint="default"/>
+        <w:sz w:val="20"/>
+      </w:rPr>
+    </w:lvl>
+    <w:lvl w:ilvl="8" w:tentative="1">
+      <w:start w:val="1"/>
+      <w:numFmt w:val="bullet"/>
+      <w:lvlText w:val=""/>
+      <w:lvlJc w:val="left"/>
+      <w:pPr>
+        <w:tabs>
+          <w:tab w:val="num" w:pos="6480"/>
+        </w:tabs>
+        <w:ind w:left="6480" w:hanging="360"/>
+      </w:pPr>
+      <w:rPr>
+        <w:rFonts w:ascii="Wingdings" w:hAnsi="Wingdings" w:hint="default"/>
+        <w:sz w:val="20"/>
+      </w:rPr>
+    </w:lvl>
+  </w:abstractNum>
   <w:num w:numId="1" w16cid:durableId="340930567">
+    <w:abstractNumId w:val="21"/>
+  </w:num>
+  <w:num w:numId="2" w16cid:durableId="672024681">
+    <w:abstractNumId w:val="2"/>
+  </w:num>
+  <w:num w:numId="3" w16cid:durableId="980887644">
+    <w:abstractNumId w:val="15"/>
+  </w:num>
+  <w:num w:numId="4" w16cid:durableId="1602642588">
+    <w:abstractNumId w:val="10"/>
+  </w:num>
+  <w:num w:numId="5" w16cid:durableId="2113238533">
+    <w:abstractNumId w:val="24"/>
+  </w:num>
+  <w:num w:numId="6" w16cid:durableId="485247320">
+    <w:abstractNumId w:val="28"/>
+  </w:num>
+  <w:num w:numId="7" w16cid:durableId="2102873489">
     <w:abstractNumId w:val="3"/>
   </w:num>
-  <w:num w:numId="2" w16cid:durableId="672024681">
+  <w:num w:numId="8" w16cid:durableId="1336803643">
+    <w:abstractNumId w:val="29"/>
+  </w:num>
+  <w:num w:numId="9" w16cid:durableId="1446072498">
+    <w:abstractNumId w:val="26"/>
+  </w:num>
+  <w:num w:numId="10" w16cid:durableId="137190977">
+    <w:abstractNumId w:val="35"/>
+  </w:num>
+  <w:num w:numId="11" w16cid:durableId="94712829">
+    <w:abstractNumId w:val="8"/>
+  </w:num>
+  <w:num w:numId="12" w16cid:durableId="1405027514">
+    <w:abstractNumId w:val="17"/>
+  </w:num>
+  <w:num w:numId="13" w16cid:durableId="2008824453">
+    <w:abstractNumId w:val="4"/>
+  </w:num>
+  <w:num w:numId="14" w16cid:durableId="637684695">
+    <w:abstractNumId w:val="20"/>
+  </w:num>
+  <w:num w:numId="15" w16cid:durableId="1410033462">
+    <w:abstractNumId w:val="19"/>
+  </w:num>
+  <w:num w:numId="16" w16cid:durableId="179703906">
+    <w:abstractNumId w:val="22"/>
+  </w:num>
+  <w:num w:numId="17" w16cid:durableId="1755282087">
+    <w:abstractNumId w:val="14"/>
+  </w:num>
+  <w:num w:numId="18" w16cid:durableId="1661814048">
+    <w:abstractNumId w:val="6"/>
+  </w:num>
+  <w:num w:numId="19" w16cid:durableId="1357267350">
+    <w:abstractNumId w:val="5"/>
+  </w:num>
+  <w:num w:numId="20" w16cid:durableId="1097486643">
+    <w:abstractNumId w:val="23"/>
+  </w:num>
+  <w:num w:numId="21" w16cid:durableId="1984315424">
+    <w:abstractNumId w:val="25"/>
+  </w:num>
+  <w:num w:numId="22" w16cid:durableId="898636100">
+    <w:abstractNumId w:val="18"/>
+  </w:num>
+  <w:num w:numId="23" w16cid:durableId="1803696881">
+    <w:abstractNumId w:val="1"/>
+  </w:num>
+  <w:num w:numId="24" w16cid:durableId="182135161">
+    <w:abstractNumId w:val="27"/>
+  </w:num>
+  <w:num w:numId="25" w16cid:durableId="808019034">
+    <w:abstractNumId w:val="13"/>
+  </w:num>
+  <w:num w:numId="26" w16cid:durableId="986322887">
+    <w:abstractNumId w:val="11"/>
+  </w:num>
+  <w:num w:numId="27" w16cid:durableId="1247955800">
+    <w:abstractNumId w:val="33"/>
+  </w:num>
+  <w:num w:numId="28" w16cid:durableId="1038429179">
+    <w:abstractNumId w:val="12"/>
+  </w:num>
+  <w:num w:numId="29" w16cid:durableId="1006859786">
+    <w:abstractNumId w:val="36"/>
+  </w:num>
+  <w:num w:numId="30" w16cid:durableId="1621567468">
+    <w:abstractNumId w:val="9"/>
+  </w:num>
+  <w:num w:numId="31" w16cid:durableId="1538735200">
+    <w:abstractNumId w:val="16"/>
+  </w:num>
+  <w:num w:numId="32" w16cid:durableId="2037194209">
+    <w:abstractNumId w:val="31"/>
+  </w:num>
+  <w:num w:numId="33" w16cid:durableId="387536313">
+    <w:abstractNumId w:val="30"/>
+  </w:num>
+  <w:num w:numId="34" w16cid:durableId="105127557">
+    <w:abstractNumId w:val="32"/>
+  </w:num>
+  <w:num w:numId="35" w16cid:durableId="649403084">
+    <w:abstractNumId w:val="34"/>
+  </w:num>
+  <w:num w:numId="36" w16cid:durableId="2031174620">
     <w:abstractNumId w:val="0"/>
   </w:num>
-  <w:num w:numId="3" w16cid:durableId="980887644">
-    <w:abstractNumId w:val="2"/>
-  </w:num>
-  <w:num w:numId="4" w16cid:durableId="1602642588">
-    <w:abstractNumId w:val="1"/>
-  </w:num>
-  <w:num w:numId="5" w16cid:durableId="2113238533">
-    <w:abstractNumId w:val="4"/>
-  </w:num>
-  <w:num w:numId="6" w16cid:durableId="485247320">
-    <w:abstractNumId w:val="5"/>
+  <w:num w:numId="37" w16cid:durableId="1880240690">
+    <w:abstractNumId w:val="7"/>
   </w:num>
 </w:numbering>
 </file>

</xml_diff>